<commit_message>
Modifications de la classe DataHandler, changement de StratifiedShuffleSplit à StratifiedKFold
</commit_message>
<xml_diff>
--- a/report/IFT712 - Rapport projet de session.docx
+++ b/report/IFT712 - Rapport projet de session.docx
@@ -2553,8 +2553,19 @@
       </w:r>
       <w:bookmarkEnd w:id="0"/>
     </w:p>
-    <w:p/>
-    <w:p/>
+    <w:p>
+      <w:r>
+        <w:t xml:space="preserve">Lien vers le répertoire GitHub du projet : </w:t>
+      </w:r>
+      <w:hyperlink r:id="rId10" w:history="1">
+        <w:r>
+          <w:rPr>
+            <w:rStyle w:val="Lienhypertexte"/>
+          </w:rPr>
+          <w:t>https://github.com/sgiardl/IFT712-Projet</w:t>
+        </w:r>
+      </w:hyperlink>
+    </w:p>
     <w:p>
       <w:pPr>
         <w:pStyle w:val="Titre1"/>
@@ -2572,12 +2583,20 @@
       </w:r>
     </w:p>
     <w:p>
+      <w:pPr>
+        <w:rPr>
+          <w:rFonts w:ascii="Segoe UI" w:hAnsi="Segoe UI" w:cs="Segoe UI"/>
+          <w:color w:val="373A3C"/>
+          <w:shd w:val="clear" w:color="auto" w:fill="FFFFFF"/>
+        </w:rPr>
+      </w:pPr>
       <w:r>
         <w:rPr>
           <w:rFonts w:ascii="Segoe UI" w:hAnsi="Segoe UI" w:cs="Segoe UI"/>
           <w:b/>
           <w:bCs/>
           <w:color w:val="373A3C"/>
+          <w:highlight w:val="cyan"/>
           <w:shd w:val="clear" w:color="auto" w:fill="FFFFFF"/>
         </w:rPr>
         <w:t>Choix de design :</w:t>
@@ -2586,11 +2605,32 @@
         <w:rPr>
           <w:rFonts w:ascii="Segoe UI" w:hAnsi="Segoe UI" w:cs="Segoe UI"/>
           <w:color w:val="373A3C"/>
-          <w:shd w:val="clear" w:color="auto" w:fill="FFFFFF"/>
-        </w:rPr>
-        <w:t> vous devez organiser votre code de façon professionnelle. Pour ce faire, on s’attend à une hiérarchie de classes cohérente, pas seulement une panoplie de fonctions disparates. Aussi, du code dans un script « qui fait tout » se verra automatiquement attribuer la note de zéro. Bien que non requis, on vous encourage à faire un design de classes avant de commencer à coder et à présenter un diagramme de classe dans votre rapport. Aussi, le code, les données et la documentation doivent être organisés suivant une bonne structure de répertoires. Pour vous aider, vous pouvez utiliser le projet « cookiecutter » (</w:t>
-      </w:r>
-      <w:hyperlink r:id="rId10" w:history="1">
+          <w:highlight w:val="cyan"/>
+          <w:shd w:val="clear" w:color="auto" w:fill="FFFFFF"/>
+        </w:rPr>
+        <w:t xml:space="preserve"> vous devez organiser votre code de façon professionnelle. Pour ce faire, on s’attend à une hiérarchie de classes cohérente, pas seulement une panoplie de fonctions disparates. Aussi, du code dans un script « qui fait tout » se verra automatiquement attribuer la note de zéro. Bien que non requis, on vous encourage à faire un design de classes avant de commencer à coder et à présenter un diagramme de classe dans votre rapport. Aussi, le code, les données et la documentation doivent être organisés suivant une bonne structure de répertoires. Pour vous aider, vous pouvez utiliser le projet « </w:t>
+      </w:r>
+      <w:proofErr w:type="spellStart"/>
+      <w:r>
+        <w:rPr>
+          <w:rFonts w:ascii="Segoe UI" w:hAnsi="Segoe UI" w:cs="Segoe UI"/>
+          <w:color w:val="373A3C"/>
+          <w:highlight w:val="cyan"/>
+          <w:shd w:val="clear" w:color="auto" w:fill="FFFFFF"/>
+        </w:rPr>
+        <w:t>cookiecutter</w:t>
+      </w:r>
+      <w:proofErr w:type="spellEnd"/>
+      <w:r>
+        <w:rPr>
+          <w:rFonts w:ascii="Segoe UI" w:hAnsi="Segoe UI" w:cs="Segoe UI"/>
+          <w:color w:val="373A3C"/>
+          <w:highlight w:val="cyan"/>
+          <w:shd w:val="clear" w:color="auto" w:fill="FFFFFF"/>
+        </w:rPr>
+        <w:t xml:space="preserve"> » (</w:t>
+      </w:r>
+      <w:hyperlink r:id="rId11" w:history="1">
         <w:r>
           <w:rPr>
             <w:rStyle w:val="Lienhypertexte"/>
@@ -2598,6 +2638,7 @@
             <w:b/>
             <w:bCs/>
             <w:color w:val="00A759"/>
+            <w:highlight w:val="cyan"/>
             <w:shd w:val="clear" w:color="auto" w:fill="FFFFFF"/>
           </w:rPr>
           <w:t>https://github.com/audreyr/cookiecutter</w:t>
@@ -2607,11 +2648,86 @@
         <w:rPr>
           <w:rFonts w:ascii="Segoe UI" w:hAnsi="Segoe UI" w:cs="Segoe UI"/>
           <w:color w:val="373A3C"/>
-          <w:shd w:val="clear" w:color="auto" w:fill="FFFFFF"/>
-        </w:rPr>
-        <w:t>). La solution proposée doit aussi être facile à utiliser. Bien que non requis, on vous encourage à présenter votre solution sous forme de jupyter notebook(s). </w:t>
-      </w:r>
-    </w:p>
+          <w:highlight w:val="cyan"/>
+          <w:shd w:val="clear" w:color="auto" w:fill="FFFFFF"/>
+        </w:rPr>
+        <w:t xml:space="preserve">). La solution proposée doit aussi être facile à utiliser. Bien que non requis, on vous encourage à présenter votre solution sous forme de </w:t>
+      </w:r>
+      <w:proofErr w:type="spellStart"/>
+      <w:r>
+        <w:rPr>
+          <w:rFonts w:ascii="Segoe UI" w:hAnsi="Segoe UI" w:cs="Segoe UI"/>
+          <w:color w:val="373A3C"/>
+          <w:highlight w:val="cyan"/>
+          <w:shd w:val="clear" w:color="auto" w:fill="FFFFFF"/>
+        </w:rPr>
+        <w:t>jupyter</w:t>
+      </w:r>
+      <w:proofErr w:type="spellEnd"/>
+      <w:r>
+        <w:rPr>
+          <w:rFonts w:ascii="Segoe UI" w:hAnsi="Segoe UI" w:cs="Segoe UI"/>
+          <w:color w:val="373A3C"/>
+          <w:highlight w:val="cyan"/>
+          <w:shd w:val="clear" w:color="auto" w:fill="FFFFFF"/>
+        </w:rPr>
+        <w:t xml:space="preserve"> notebook(s).</w:t>
+      </w:r>
+      <w:r>
+        <w:rPr>
+          <w:rFonts w:ascii="Segoe UI" w:hAnsi="Segoe UI" w:cs="Segoe UI"/>
+          <w:color w:val="373A3C"/>
+          <w:shd w:val="clear" w:color="auto" w:fill="FFFFFF"/>
+        </w:rPr>
+        <w:t> </w:t>
+      </w:r>
+    </w:p>
+    <w:p>
+      <w:pPr>
+        <w:rPr>
+          <w:rFonts w:ascii="Segoe UI" w:hAnsi="Segoe UI" w:cs="Segoe UI"/>
+          <w:color w:val="373A3C"/>
+          <w:shd w:val="clear" w:color="auto" w:fill="FFFFFF"/>
+        </w:rPr>
+      </w:pPr>
+    </w:p>
+    <w:p>
+      <w:r>
+        <w:t>Le diagramme de classes ci-dessous montre les classes programmées dans le projet.</w:t>
+      </w:r>
+    </w:p>
+    <w:p/>
+    <w:p/>
+    <w:p/>
+    <w:p>
+      <w:pPr>
+        <w:pStyle w:val="Lgende"/>
+      </w:pPr>
+      <w:r>
+        <w:t xml:space="preserve">Figure </w:t>
+      </w:r>
+      <w:fldSimple w:instr=" SEQ Figure \* ARABIC ">
+        <w:r>
+          <w:rPr>
+            <w:noProof/>
+          </w:rPr>
+          <w:t>1</w:t>
+        </w:r>
+      </w:fldSimple>
+      <w:r>
+        <w:t xml:space="preserve"> : </w:t>
+      </w:r>
+      <w:r>
+        <w:t>Diagramme de classes</w:t>
+      </w:r>
+    </w:p>
+    <w:p/>
+    <w:p>
+      <w:r>
+        <w:t>Description des classes</w:t>
+      </w:r>
+    </w:p>
+    <w:p/>
     <w:p>
       <w:pPr>
         <w:pStyle w:val="Titre1"/>
@@ -2626,12 +2742,20 @@
       <w:bookmarkEnd w:id="2"/>
     </w:p>
     <w:p>
+      <w:pPr>
+        <w:rPr>
+          <w:rFonts w:ascii="Segoe UI" w:hAnsi="Segoe UI" w:cs="Segoe UI"/>
+          <w:color w:val="373A3C"/>
+          <w:shd w:val="clear" w:color="auto" w:fill="FFFFFF"/>
+        </w:rPr>
+      </w:pPr>
       <w:r>
         <w:rPr>
           <w:rFonts w:ascii="Segoe UI" w:hAnsi="Segoe UI" w:cs="Segoe UI"/>
           <w:b/>
           <w:bCs/>
           <w:color w:val="373A3C"/>
+          <w:highlight w:val="cyan"/>
           <w:shd w:val="clear" w:color="auto" w:fill="FFFFFF"/>
         </w:rPr>
         <w:t>Gestion de projet :</w:t>
@@ -2640,9 +2764,86 @@
         <w:rPr>
           <w:rFonts w:ascii="Segoe UI" w:hAnsi="Segoe UI" w:cs="Segoe UI"/>
           <w:color w:val="373A3C"/>
-          <w:shd w:val="clear" w:color="auto" w:fill="FFFFFF"/>
-        </w:rPr>
-        <w:t> comme tout projet qui se respecte, vous devez utiliser un gestionnaire de version de code. On vous demande d’utiliser « git » via la plateforme « GitHub » (incluez votre lien dans votre rapport). On s’attend également à ce que vous fassiez une bonne utilisation de git. Par exemple : évitez de « pousser » du code dans le master sans merge, éviter les « méga » commits, etc. Bien que non requis, on vous encourage aussi à utiliser Trello pour gérer votre projet à haut niveau.</w:t>
+          <w:highlight w:val="cyan"/>
+          <w:shd w:val="clear" w:color="auto" w:fill="FFFFFF"/>
+        </w:rPr>
+        <w:t xml:space="preserve"> comme tout projet qui se respecte, vous devez utiliser un gestionnaire de version de code. On vous demande d’utiliser « git » via la plateforme « GitHub » (incluez votre lien dans votre rapport). On s’attend également à ce que vous fassiez une bonne utilisation de git. Par exemple : évitez de « pousser » du code dans le master sans merge, éviter les « méga » </w:t>
+      </w:r>
+      <w:proofErr w:type="spellStart"/>
+      <w:r>
+        <w:rPr>
+          <w:rFonts w:ascii="Segoe UI" w:hAnsi="Segoe UI" w:cs="Segoe UI"/>
+          <w:color w:val="373A3C"/>
+          <w:highlight w:val="cyan"/>
+          <w:shd w:val="clear" w:color="auto" w:fill="FFFFFF"/>
+        </w:rPr>
+        <w:t>commits</w:t>
+      </w:r>
+      <w:proofErr w:type="spellEnd"/>
+      <w:r>
+        <w:rPr>
+          <w:rFonts w:ascii="Segoe UI" w:hAnsi="Segoe UI" w:cs="Segoe UI"/>
+          <w:color w:val="373A3C"/>
+          <w:highlight w:val="cyan"/>
+          <w:shd w:val="clear" w:color="auto" w:fill="FFFFFF"/>
+        </w:rPr>
+        <w:t>, etc. Bien que non requis, on vous encourage aussi à utiliser Trello pour gérer votre projet à haut niveau.</w:t>
+      </w:r>
+    </w:p>
+    <w:p>
+      <w:pPr>
+        <w:rPr>
+          <w:rFonts w:ascii="Segoe UI" w:hAnsi="Segoe UI" w:cs="Segoe UI"/>
+          <w:color w:val="373A3C"/>
+          <w:shd w:val="clear" w:color="auto" w:fill="FFFFFF"/>
+        </w:rPr>
+      </w:pPr>
+    </w:p>
+    <w:p>
+      <w:r>
+        <w:lastRenderedPageBreak/>
+        <w:t>La plateforme en ligne Trello a été utilisée pour suivre les tâches du projet à haut niveau. La figure ci-dessous montre une capture d’écran de la planche principale du Trello.</w:t>
+      </w:r>
+    </w:p>
+    <w:p/>
+    <w:p/>
+    <w:p>
+      <w:pPr>
+        <w:pStyle w:val="Lgende"/>
+      </w:pPr>
+      <w:r>
+        <w:t xml:space="preserve">Figure </w:t>
+      </w:r>
+      <w:fldSimple w:instr=" SEQ Figure \* ARABIC ">
+        <w:r>
+          <w:rPr>
+            <w:noProof/>
+          </w:rPr>
+          <w:t>1</w:t>
+        </w:r>
+      </w:fldSimple>
+      <w:r>
+        <w:t xml:space="preserve"> : </w:t>
+      </w:r>
+      <w:r>
+        <w:t>Planche principale du Trello</w:t>
+      </w:r>
+    </w:p>
+    <w:p/>
+    <w:p>
+      <w:r>
+        <w:t xml:space="preserve">Lien vers le Trello du projet : </w:t>
+      </w:r>
+      <w:hyperlink r:id="rId12" w:history="1">
+        <w:r>
+          <w:rPr>
+            <w:rStyle w:val="Lienhypertexte"/>
+          </w:rPr>
+          <w:t>https://trello.com/b/qc2TNWm0/ift712-projet-de-session</w:t>
+        </w:r>
+      </w:hyperlink>
+      <w:r>
+        <w:t xml:space="preserve"> </w:t>
       </w:r>
     </w:p>
     <w:p>
@@ -2672,6 +2873,7 @@
           <w:b/>
           <w:bCs/>
           <w:color w:val="373A3C"/>
+          <w:highlight w:val="cyan"/>
           <w:shd w:val="clear" w:color="auto" w:fill="FFFFFF"/>
         </w:rPr>
         <w:t>Démarche scientifique :</w:t>
@@ -2680,6 +2882,7 @@
         <w:rPr>
           <w:rFonts w:ascii="Segoe UI" w:hAnsi="Segoe UI" w:cs="Segoe UI"/>
           <w:color w:val="373A3C"/>
+          <w:highlight w:val="cyan"/>
           <w:shd w:val="clear" w:color="auto" w:fill="FFFFFF"/>
         </w:rPr>
         <w:t> pour ce volet, vous devez vous poser les questions suivantes : avez-vous bien « cross-validé » vos méthodes? Avez-vous bien fait votre recherche d’hyper-paramètres? Avez-vous entraîné et testé vos méthodes sur les mêmes données? Est-ce que cela transparaît dans le rapport? Avez-vous uniquement utilisé les données brutes ou avez-vous essayé de les réorganiser pour améliorer vos résultats? Etc.</w:t>
@@ -2706,7 +2909,6 @@
         <w:rPr>
           <w:shd w:val="clear" w:color="auto" w:fill="FFFFFF"/>
         </w:rPr>
-        <w:lastRenderedPageBreak/>
         <w:t>4.1 Données d’entrée</w:t>
       </w:r>
       <w:bookmarkEnd w:id="4"/>
@@ -2721,9 +2923,23 @@
         <w:rPr>
           <w:shd w:val="clear" w:color="auto" w:fill="FFFFFF"/>
         </w:rPr>
-        <w:t xml:space="preserve">La base de données Kaggle choisie pour le projet est celle de classification de feuilles d’arbres proposée dans les instructions du projet sur Moodle et disponible au lien suivant : </w:t>
-      </w:r>
-      <w:hyperlink r:id="rId11" w:history="1">
+        <w:t xml:space="preserve">La base de données </w:t>
+      </w:r>
+      <w:proofErr w:type="spellStart"/>
+      <w:r>
+        <w:rPr>
+          <w:shd w:val="clear" w:color="auto" w:fill="FFFFFF"/>
+        </w:rPr>
+        <w:t>Kaggle</w:t>
+      </w:r>
+      <w:proofErr w:type="spellEnd"/>
+      <w:r>
+        <w:rPr>
+          <w:shd w:val="clear" w:color="auto" w:fill="FFFFFF"/>
+        </w:rPr>
+        <w:t xml:space="preserve"> choisie pour le projet est celle de classification de feuilles d’arbres proposée dans les instructions du projet sur Moodle et disponible au lien suivant : </w:t>
+      </w:r>
+      <w:hyperlink r:id="rId13" w:history="1">
         <w:r>
           <w:rPr>
             <w:rStyle w:val="Lienhypertexte"/>
@@ -2997,12 +3213,14 @@
                 <w:shd w:val="clear" w:color="auto" w:fill="FFFFFF"/>
               </w:rPr>
             </w:pPr>
+            <w:proofErr w:type="spellStart"/>
             <w:r>
               <w:rPr>
                 <w:shd w:val="clear" w:color="auto" w:fill="FFFFFF"/>
               </w:rPr>
               <w:t>species</w:t>
             </w:r>
+            <w:proofErr w:type="spellEnd"/>
           </w:p>
         </w:tc>
         <w:tc>
@@ -3227,14 +3445,27 @@
       <w:r>
         <w:t xml:space="preserve">Tableau </w:t>
       </w:r>
-      <w:fldSimple w:instr=" SEQ Tableau \* ARABIC ">
-        <w:r>
-          <w:rPr>
-            <w:noProof/>
-          </w:rPr>
-          <w:t>1</w:t>
-        </w:r>
-      </w:fldSimple>
+      <w:r>
+        <w:fldChar w:fldCharType="begin"/>
+      </w:r>
+      <w:r>
+        <w:instrText xml:space="preserve"> SEQ Tableau \* ARABIC </w:instrText>
+      </w:r>
+      <w:r>
+        <w:fldChar w:fldCharType="separate"/>
+      </w:r>
+      <w:r>
+        <w:rPr>
+          <w:noProof/>
+        </w:rPr>
+        <w:t>1</w:t>
+      </w:r>
+      <w:r>
+        <w:rPr>
+          <w:noProof/>
+        </w:rPr>
+        <w:fldChar w:fldCharType="end"/>
+      </w:r>
       <w:r>
         <w:t> : Colonnes dans les fichiers de la base de données</w:t>
       </w:r>
@@ -3266,6 +3497,7 @@
         </w:rPr>
         <w:t> » correspond à un nombre entier séquentiel qui indique le numéro de la donnée, le champ « </w:t>
       </w:r>
+      <w:proofErr w:type="spellStart"/>
       <w:r>
         <w:rPr>
           <w:i/>
@@ -3274,12 +3506,14 @@
         </w:rPr>
         <w:t>species</w:t>
       </w:r>
+      <w:proofErr w:type="spellEnd"/>
       <w:r>
         <w:rPr>
           <w:shd w:val="clear" w:color="auto" w:fill="FFFFFF"/>
         </w:rPr>
         <w:t xml:space="preserve"> » à une chaîne de caractères indiquant le nom de l’espèce d’arbre et les champs « </w:t>
       </w:r>
+      <w:proofErr w:type="spellStart"/>
       <w:r>
         <w:rPr>
           <w:i/>
@@ -3288,12 +3522,14 @@
         </w:rPr>
         <w:t>margin</w:t>
       </w:r>
+      <w:proofErr w:type="spellEnd"/>
       <w:r>
         <w:rPr>
           <w:shd w:val="clear" w:color="auto" w:fill="FFFFFF"/>
         </w:rPr>
         <w:t> », « </w:t>
       </w:r>
+      <w:proofErr w:type="spellStart"/>
       <w:r>
         <w:rPr>
           <w:i/>
@@ -3302,6 +3538,7 @@
         </w:rPr>
         <w:t>shape</w:t>
       </w:r>
+      <w:proofErr w:type="spellEnd"/>
       <w:r>
         <w:rPr>
           <w:shd w:val="clear" w:color="auto" w:fill="FFFFFF"/>
@@ -3322,6 +3559,7 @@
         </w:rPr>
         <w:t> » correspondent à des caractéristiques (ou « </w:t>
       </w:r>
+      <w:proofErr w:type="spellStart"/>
       <w:r>
         <w:rPr>
           <w:i/>
@@ -3330,6 +3568,7 @@
         </w:rPr>
         <w:t>features</w:t>
       </w:r>
+      <w:proofErr w:type="spellEnd"/>
       <w:r>
         <w:rPr>
           <w:shd w:val="clear" w:color="auto" w:fill="FFFFFF"/>
@@ -3376,6 +3615,7 @@
         </w:rPr>
         <w:t> » ne contient pas de colonne « </w:t>
       </w:r>
+      <w:proofErr w:type="spellStart"/>
       <w:r>
         <w:rPr>
           <w:i/>
@@ -3384,11 +3624,19 @@
         </w:rPr>
         <w:t>species</w:t>
       </w:r>
-      <w:r>
-        <w:rPr>
-          <w:shd w:val="clear" w:color="auto" w:fill="FFFFFF"/>
-        </w:rPr>
-        <w:t xml:space="preserve"> », les données à l’intérieur ne peuvent pas être utilisées pour calculer la justesse des méthodes de classification, car leur vérité terrain n’est pas connue et ne peut pas être comparée à la prédiction des méthodes de classification. Ainsi, ce fichier n’a pas été utilisé au cours du projet. </w:t>
+      <w:proofErr w:type="spellEnd"/>
+      <w:r>
+        <w:rPr>
+          <w:shd w:val="clear" w:color="auto" w:fill="FFFFFF"/>
+        </w:rPr>
+        <w:t xml:space="preserve"> », les données à l’intérieur ne peuvent pas être utilisées pour calculer la justesse des méthodes de classification, car leur </w:t>
+      </w:r>
+      <w:r>
+        <w:rPr>
+          <w:shd w:val="clear" w:color="auto" w:fill="FFFFFF"/>
+        </w:rPr>
+        <w:lastRenderedPageBreak/>
+        <w:t xml:space="preserve">vérité terrain n’est pas connue et ne peut pas être comparée à la prédiction des méthodes de classification. Ainsi, ce fichier n’a pas été utilisé au cours du projet. </w:t>
       </w:r>
     </w:p>
     <w:p>
@@ -3462,19 +3710,14 @@
         </w:rPr>
         <w:t>La méthode « </w:t>
       </w:r>
+      <w:proofErr w:type="spellStart"/>
       <w:r>
         <w:rPr>
           <w:i/>
           <w:iCs/>
           <w:shd w:val="clear" w:color="auto" w:fill="FFFFFF"/>
         </w:rPr>
-        <w:t>StratifiedShuffleSplit</w:t>
-      </w:r>
-      <w:r>
-        <w:rPr>
-          <w:shd w:val="clear" w:color="auto" w:fill="FFFFFF"/>
-        </w:rPr>
-        <w:t> » de la librairie « </w:t>
+        <w:t>Stratified</w:t>
       </w:r>
       <w:r>
         <w:rPr>
@@ -3482,204 +3725,312 @@
           <w:iCs/>
           <w:shd w:val="clear" w:color="auto" w:fill="FFFFFF"/>
         </w:rPr>
-        <w:t>sklearn </w:t>
-      </w:r>
-      <w:r>
-        <w:rPr>
-          <w:shd w:val="clear" w:color="auto" w:fill="FFFFFF"/>
-        </w:rPr>
-        <w:t>» a été implémentée afin de séparer d’une façon aléatoire et stratifiée les données entre l’ensemble d’entraînement et de test pour s’assurer d’avoir une représentation réaliste et proportionnelle de toutes les classes dans les deux ensembles de données.</w:t>
-      </w:r>
-      <w:r>
-        <w:rPr>
-          <w:shd w:val="clear" w:color="auto" w:fill="FFFFFF"/>
-        </w:rPr>
-        <w:t xml:space="preserve"> Le paramètre « </w:t>
-      </w:r>
+        <w:t>KFold</w:t>
+      </w:r>
+      <w:proofErr w:type="spellEnd"/>
+      <w:r>
+        <w:rPr>
+          <w:shd w:val="clear" w:color="auto" w:fill="FFFFFF"/>
+        </w:rPr>
+        <w:t> » de la librairie « </w:t>
+      </w:r>
+      <w:proofErr w:type="spellStart"/>
       <w:r>
         <w:rPr>
           <w:i/>
           <w:iCs/>
           <w:shd w:val="clear" w:color="auto" w:fill="FFFFFF"/>
         </w:rPr>
-        <w:t>n_splits</w:t>
-      </w:r>
-      <w:r>
-        <w:rPr>
-          <w:shd w:val="clear" w:color="auto" w:fill="FFFFFF"/>
-        </w:rPr>
-        <w:t> » de la méthode « </w:t>
-      </w:r>
+        <w:t>sklearn</w:t>
+      </w:r>
+      <w:proofErr w:type="spellEnd"/>
       <w:r>
         <w:rPr>
           <w:i/>
           <w:iCs/>
           <w:shd w:val="clear" w:color="auto" w:fill="FFFFFF"/>
         </w:rPr>
-        <w:t>StratifiedShuffleSplit</w:t>
-      </w:r>
-      <w:r>
-        <w:rPr>
-          <w:shd w:val="clear" w:color="auto" w:fill="FFFFFF"/>
-        </w:rPr>
-        <w:t xml:space="preserve"> » indique le nombre d’itérations de mélange aléatoire et de stratification. Ce paramètre a été spécifié à 10 pour s’assurer d’avoir une mesure de justesse moyenne sur des ensembles différents d’entraînement et de test afin d’éliminer la chance d’avoir un mélange aléatoire </w:t>
-      </w:r>
-      <w:r>
-        <w:rPr>
-          <w:shd w:val="clear" w:color="auto" w:fill="FFFFFF"/>
-        </w:rPr>
-        <w:t>« chanceux »</w:t>
-      </w:r>
-      <w:r>
-        <w:rPr>
-          <w:shd w:val="clear" w:color="auto" w:fill="FFFFFF"/>
-        </w:rPr>
-        <w:t xml:space="preserve"> où la justesse serait plus élevée que pour un autre mélange aléatoire. La justesse d’entraînement et de test moyenne sur les 10 itérations est présentée dans les résultats.</w:t>
-      </w:r>
-    </w:p>
-    <w:p>
-      <w:pPr>
-        <w:rPr>
-          <w:shd w:val="clear" w:color="auto" w:fill="FFFFFF"/>
-        </w:rPr>
-      </w:pPr>
-    </w:p>
-    <w:p>
-      <w:pPr>
-        <w:pStyle w:val="Titre2"/>
-        <w:rPr>
-          <w:shd w:val="clear" w:color="auto" w:fill="FFFFFF"/>
-        </w:rPr>
-      </w:pPr>
-      <w:bookmarkStart w:id="6" w:name="_Toc58695513"/>
-      <w:r>
-        <w:rPr>
-          <w:shd w:val="clear" w:color="auto" w:fill="FFFFFF"/>
-        </w:rPr>
-        <w:lastRenderedPageBreak/>
-        <w:t>4.2 Pré-traitement des données</w:t>
-      </w:r>
-      <w:bookmarkEnd w:id="6"/>
-    </w:p>
-    <w:p>
-      <w:pPr>
-        <w:pStyle w:val="Titre3"/>
-        <w:rPr>
-          <w:shd w:val="clear" w:color="auto" w:fill="FFFFFF"/>
-        </w:rPr>
-      </w:pPr>
-      <w:bookmarkStart w:id="7" w:name="_Toc58695514"/>
-      <w:r>
-        <w:rPr>
-          <w:shd w:val="clear" w:color="auto" w:fill="FFFFFF"/>
-        </w:rPr>
-        <w:t>4.2.1 Méthode 1 : Données brutes</w:t>
-      </w:r>
-      <w:bookmarkEnd w:id="7"/>
-    </w:p>
-    <w:p>
-      <w:pPr>
-        <w:rPr>
-          <w:shd w:val="clear" w:color="auto" w:fill="FFFFFF"/>
-        </w:rPr>
-      </w:pPr>
-      <w:r>
-        <w:rPr>
-          <w:shd w:val="clear" w:color="auto" w:fill="FFFFFF"/>
-        </w:rPr>
-        <w:t>Les méthodes de classification ont été testées sur les données brutes, mais certaines méthodes de pré-traitement des données ont également été testées afin d’observer si elles permettaient d’obtenir des meilleures performances.</w:t>
-      </w:r>
-    </w:p>
-    <w:p>
-      <w:pPr>
-        <w:pStyle w:val="Titre3"/>
-        <w:rPr>
-          <w:shd w:val="clear" w:color="auto" w:fill="FFFFFF"/>
-        </w:rPr>
-      </w:pPr>
-      <w:bookmarkStart w:id="8" w:name="_Toc58695515"/>
-      <w:r>
-        <w:rPr>
-          <w:shd w:val="clear" w:color="auto" w:fill="FFFFFF"/>
-        </w:rPr>
-        <w:t>4.2.</w:t>
-      </w:r>
-      <w:r>
-        <w:rPr>
-          <w:shd w:val="clear" w:color="auto" w:fill="FFFFFF"/>
-        </w:rPr>
-        <w:t>2</w:t>
-      </w:r>
-      <w:r>
-        <w:rPr>
-          <w:shd w:val="clear" w:color="auto" w:fill="FFFFFF"/>
-        </w:rPr>
-        <w:t xml:space="preserve"> </w:t>
-      </w:r>
-      <w:r>
-        <w:rPr>
-          <w:shd w:val="clear" w:color="auto" w:fill="FFFFFF"/>
-        </w:rPr>
-        <w:t xml:space="preserve">Méthode </w:t>
-      </w:r>
-      <w:r>
-        <w:rPr>
-          <w:shd w:val="clear" w:color="auto" w:fill="FFFFFF"/>
-        </w:rPr>
-        <w:t>2</w:t>
-      </w:r>
-      <w:r>
-        <w:rPr>
-          <w:shd w:val="clear" w:color="auto" w:fill="FFFFFF"/>
-        </w:rPr>
-        <w:t> : Normalisation des données selon la moyenne et l’écart type</w:t>
-      </w:r>
-      <w:bookmarkEnd w:id="8"/>
-    </w:p>
-    <w:p>
-      <w:r>
-        <w:t>En traçant un graphique des valeurs contenues dans la base de données d’entrée pour chaque caractéristique (« </w:t>
-      </w:r>
+        <w:t> </w:t>
+      </w:r>
+      <w:r>
+        <w:rPr>
+          <w:shd w:val="clear" w:color="auto" w:fill="FFFFFF"/>
+        </w:rPr>
+        <w:t>» a été implémentée afin de séparer d’une façon aléatoire et stratifiée les données entre l’ensemble d’entraînement et de test pour s’assurer d’avoir une représentation réaliste et proportionnelle de toutes les classes dans les deux ensembles de données.</w:t>
+      </w:r>
+      <w:r>
+        <w:rPr>
+          <w:shd w:val="clear" w:color="auto" w:fill="FFFFFF"/>
+        </w:rPr>
+        <w:t xml:space="preserve"> Le paramètre « </w:t>
+      </w:r>
+      <w:proofErr w:type="spellStart"/>
       <w:r>
         <w:rPr>
           <w:i/>
           <w:iCs/>
-        </w:rPr>
-        <w:t>feature</w:t>
-      </w:r>
-      <w:r>
-        <w:t> »), il est possible de constater une grande variance des valeurs possibles pour chaque caractéristique. En effet, sur le graphique ci-dessous, l</w:t>
-      </w:r>
-      <w:r>
-        <w:t>a plage de valeurs possibles pour les caractéristiques « </w:t>
-      </w:r>
+          <w:shd w:val="clear" w:color="auto" w:fill="FFFFFF"/>
+        </w:rPr>
+        <w:t>n_splits</w:t>
+      </w:r>
+      <w:proofErr w:type="spellEnd"/>
+      <w:r>
+        <w:rPr>
+          <w:shd w:val="clear" w:color="auto" w:fill="FFFFFF"/>
+        </w:rPr>
+        <w:t> » de la méthode « </w:t>
+      </w:r>
+      <w:proofErr w:type="spellStart"/>
       <w:r>
         <w:rPr>
           <w:i/>
           <w:iCs/>
-        </w:rPr>
-        <w:t>margin</w:t>
-      </w:r>
-      <w:r>
-        <w:t> » et « </w:t>
+          <w:shd w:val="clear" w:color="auto" w:fill="FFFFFF"/>
+        </w:rPr>
+        <w:t>Stratified</w:t>
       </w:r>
       <w:r>
         <w:rPr>
           <w:i/>
           <w:iCs/>
-        </w:rPr>
-        <w:t>texture</w:t>
-      </w:r>
-      <w:r>
-        <w:t> » est beaucoup plus grande que pour les caractéristiques « </w:t>
+          <w:shd w:val="clear" w:color="auto" w:fill="FFFFFF"/>
+        </w:rPr>
+        <w:t>KFold</w:t>
+      </w:r>
+      <w:proofErr w:type="spellEnd"/>
+      <w:r>
+        <w:rPr>
+          <w:shd w:val="clear" w:color="auto" w:fill="FFFFFF"/>
+        </w:rPr>
+        <w:t> </w:t>
+      </w:r>
+      <w:r>
+        <w:rPr>
+          <w:shd w:val="clear" w:color="auto" w:fill="FFFFFF"/>
+        </w:rPr>
+        <w:t xml:space="preserve">» indique le nombre d’itérations de mélange aléatoire et de stratification. Ce paramètre a été spécifié à </w:t>
+      </w:r>
+      <w:r>
+        <w:rPr>
+          <w:shd w:val="clear" w:color="auto" w:fill="FFFFFF"/>
+        </w:rPr>
+        <w:t>5, soit l’inverse du pourcentage de 20 % de l’ensemble de test,</w:t>
+      </w:r>
+      <w:r>
+        <w:rPr>
+          <w:shd w:val="clear" w:color="auto" w:fill="FFFFFF"/>
+        </w:rPr>
+        <w:t xml:space="preserve"> pour s’assurer d’avoir une mesure de justesse moyenne sur des ensembles différents d’entraînement et de test afin d’éliminer la chance d’avoir un mélange aléatoire </w:t>
+      </w:r>
+      <w:r>
+        <w:rPr>
+          <w:shd w:val="clear" w:color="auto" w:fill="FFFFFF"/>
+        </w:rPr>
+        <w:t>« chanceux »</w:t>
+      </w:r>
+      <w:r>
+        <w:rPr>
+          <w:shd w:val="clear" w:color="auto" w:fill="FFFFFF"/>
+        </w:rPr>
+        <w:t xml:space="preserve"> où la justesse serait plus élevée que pour un autre mélange aléatoire. </w:t>
+      </w:r>
+      <w:r>
+        <w:rPr>
+          <w:shd w:val="clear" w:color="auto" w:fill="FFFFFF"/>
+        </w:rPr>
+        <w:t>De plus, l’utilisation de cette méthode « </w:t>
       </w:r>
       <w:r>
         <w:rPr>
           <w:i/>
           <w:iCs/>
+          <w:shd w:val="clear" w:color="auto" w:fill="FFFFFF"/>
+        </w:rPr>
+        <w:t>K-</w:t>
+      </w:r>
+      <w:proofErr w:type="spellStart"/>
+      <w:r>
+        <w:rPr>
+          <w:i/>
+          <w:iCs/>
+          <w:shd w:val="clear" w:color="auto" w:fill="FFFFFF"/>
+        </w:rPr>
+        <w:t>Fold</w:t>
+      </w:r>
+      <w:proofErr w:type="spellEnd"/>
+      <w:r>
+        <w:rPr>
+          <w:shd w:val="clear" w:color="auto" w:fill="FFFFFF"/>
+        </w:rPr>
+        <w:t xml:space="preserve"> » assure que chaque donnée sera utilisée à la fois dans l’ensemble d’entraînement et dans l’ensemble de test au moins une fois. </w:t>
+      </w:r>
+      <w:r>
+        <w:rPr>
+          <w:shd w:val="clear" w:color="auto" w:fill="FFFFFF"/>
+        </w:rPr>
+        <w:t xml:space="preserve">La justesse d’entraînement et de test moyenne sur les </w:t>
+      </w:r>
+      <w:r>
+        <w:rPr>
+          <w:shd w:val="clear" w:color="auto" w:fill="FFFFFF"/>
+        </w:rPr>
+        <w:t>5</w:t>
+      </w:r>
+      <w:r>
+        <w:rPr>
+          <w:shd w:val="clear" w:color="auto" w:fill="FFFFFF"/>
+        </w:rPr>
+        <w:t xml:space="preserve"> itérations est présentée dans les résultats.</w:t>
+      </w:r>
+    </w:p>
+    <w:p>
+      <w:pPr>
+        <w:rPr>
+          <w:shd w:val="clear" w:color="auto" w:fill="FFFFFF"/>
+        </w:rPr>
+      </w:pPr>
+    </w:p>
+    <w:p>
+      <w:pPr>
+        <w:pStyle w:val="Titre2"/>
+        <w:rPr>
+          <w:shd w:val="clear" w:color="auto" w:fill="FFFFFF"/>
+        </w:rPr>
+      </w:pPr>
+      <w:bookmarkStart w:id="6" w:name="_Toc58695513"/>
+      <w:r>
+        <w:rPr>
+          <w:shd w:val="clear" w:color="auto" w:fill="FFFFFF"/>
+        </w:rPr>
+        <w:t>4.2 Pré-traitement des données</w:t>
+      </w:r>
+      <w:bookmarkEnd w:id="6"/>
+    </w:p>
+    <w:p>
+      <w:pPr>
+        <w:pStyle w:val="Titre3"/>
+        <w:rPr>
+          <w:shd w:val="clear" w:color="auto" w:fill="FFFFFF"/>
+        </w:rPr>
+      </w:pPr>
+      <w:bookmarkStart w:id="7" w:name="_Toc58695514"/>
+      <w:r>
+        <w:rPr>
+          <w:shd w:val="clear" w:color="auto" w:fill="FFFFFF"/>
+        </w:rPr>
+        <w:t>4.2.1 Méthode 1 : Données brutes</w:t>
+      </w:r>
+      <w:bookmarkEnd w:id="7"/>
+    </w:p>
+    <w:p>
+      <w:pPr>
+        <w:rPr>
+          <w:shd w:val="clear" w:color="auto" w:fill="FFFFFF"/>
+        </w:rPr>
+      </w:pPr>
+      <w:r>
+        <w:rPr>
+          <w:shd w:val="clear" w:color="auto" w:fill="FFFFFF"/>
+        </w:rPr>
+        <w:t>Les méthodes de classification ont été testées sur les données brutes, mais certaines méthodes de pré-traitement des données ont également été testées afin d’observer si elles permettaient d’obtenir des meilleures performances.</w:t>
+      </w:r>
+    </w:p>
+    <w:p>
+      <w:pPr>
+        <w:pStyle w:val="Titre3"/>
+        <w:rPr>
+          <w:shd w:val="clear" w:color="auto" w:fill="FFFFFF"/>
+        </w:rPr>
+      </w:pPr>
+      <w:bookmarkStart w:id="8" w:name="_Toc58695515"/>
+      <w:r>
+        <w:rPr>
+          <w:shd w:val="clear" w:color="auto" w:fill="FFFFFF"/>
+        </w:rPr>
+        <w:t>4.2.</w:t>
+      </w:r>
+      <w:r>
+        <w:rPr>
+          <w:shd w:val="clear" w:color="auto" w:fill="FFFFFF"/>
+        </w:rPr>
+        <w:t>2</w:t>
+      </w:r>
+      <w:r>
+        <w:rPr>
+          <w:shd w:val="clear" w:color="auto" w:fill="FFFFFF"/>
+        </w:rPr>
+        <w:t xml:space="preserve"> </w:t>
+      </w:r>
+      <w:r>
+        <w:rPr>
+          <w:shd w:val="clear" w:color="auto" w:fill="FFFFFF"/>
+        </w:rPr>
+        <w:t xml:space="preserve">Méthode </w:t>
+      </w:r>
+      <w:r>
+        <w:rPr>
+          <w:shd w:val="clear" w:color="auto" w:fill="FFFFFF"/>
+        </w:rPr>
+        <w:t>2</w:t>
+      </w:r>
+      <w:r>
+        <w:rPr>
+          <w:shd w:val="clear" w:color="auto" w:fill="FFFFFF"/>
+        </w:rPr>
+        <w:t> : Normalisation des données selon la moyenne et l’écart type</w:t>
+      </w:r>
+      <w:bookmarkEnd w:id="8"/>
+    </w:p>
+    <w:p>
+      <w:r>
+        <w:t>En traçant un graphique des valeurs contenues dans la base de données d’entrée pour chaque caractéristique (« </w:t>
+      </w:r>
+      <w:proofErr w:type="spellStart"/>
+      <w:r>
+        <w:rPr>
+          <w:i/>
+          <w:iCs/>
+        </w:rPr>
+        <w:t>feature</w:t>
+      </w:r>
+      <w:proofErr w:type="spellEnd"/>
+      <w:r>
+        <w:t> »), il est possible de constater une grande variance des valeurs possibles pour chaque caractéristique. En effet, sur le graphique ci-dessous, l</w:t>
+      </w:r>
+      <w:r>
+        <w:t>a plage de valeurs possibles pour les caractéristiques « </w:t>
+      </w:r>
+      <w:proofErr w:type="spellStart"/>
+      <w:r>
+        <w:rPr>
+          <w:i/>
+          <w:iCs/>
+        </w:rPr>
+        <w:t>margin</w:t>
+      </w:r>
+      <w:proofErr w:type="spellEnd"/>
+      <w:r>
+        <w:t> » et « </w:t>
+      </w:r>
+      <w:r>
+        <w:rPr>
+          <w:i/>
+          <w:iCs/>
+        </w:rPr>
+        <w:t>texture</w:t>
+      </w:r>
+      <w:r>
+        <w:t> » est beaucoup plus grande que pour les caractéristiques « </w:t>
+      </w:r>
+      <w:proofErr w:type="spellStart"/>
+      <w:r>
+        <w:rPr>
+          <w:i/>
+          <w:iCs/>
         </w:rPr>
         <w:t>shape</w:t>
       </w:r>
+      <w:proofErr w:type="spellEnd"/>
       <w:r>
         <w:t xml:space="preserve"> ». </w:t>
       </w:r>
@@ -3693,6 +4044,7 @@
         <w:rPr>
           <w:noProof/>
         </w:rPr>
+        <w:lastRenderedPageBreak/>
         <w:drawing>
           <wp:inline distT="0" distB="0" distL="0" distR="0" wp14:anchorId="54EEDA25" wp14:editId="1F774535">
             <wp:extent cx="5651500" cy="3302635"/>
@@ -3709,7 +4061,7 @@
                     <pic:cNvPicPr/>
                   </pic:nvPicPr>
                   <pic:blipFill>
-                    <a:blip r:embed="rId12"/>
+                    <a:blip r:embed="rId14"/>
                     <a:stretch>
                       <a:fillRect/>
                     </a:stretch>
@@ -3738,16 +4090,37 @@
       <w:r>
         <w:t xml:space="preserve">Figure </w:t>
       </w:r>
-      <w:fldSimple w:instr=" SEQ Figure \* ARABIC ">
-        <w:r>
-          <w:rPr>
-            <w:noProof/>
-          </w:rPr>
-          <w:t>1</w:t>
-        </w:r>
-      </w:fldSimple>
-      <w:r>
-        <w:t> : Valeurs dans les données d’entrée pour chaque caractéristique (« feature »)</w:t>
+      <w:r>
+        <w:fldChar w:fldCharType="begin"/>
+      </w:r>
+      <w:r>
+        <w:instrText xml:space="preserve"> SEQ Figure \* ARABIC </w:instrText>
+      </w:r>
+      <w:r>
+        <w:fldChar w:fldCharType="separate"/>
+      </w:r>
+      <w:r>
+        <w:rPr>
+          <w:noProof/>
+        </w:rPr>
+        <w:t>1</w:t>
+      </w:r>
+      <w:r>
+        <w:rPr>
+          <w:noProof/>
+        </w:rPr>
+        <w:fldChar w:fldCharType="end"/>
+      </w:r>
+      <w:r>
+        <w:t> : Valeurs dans les données d’entrée pour chaque caractéristique (« </w:t>
+      </w:r>
+      <w:proofErr w:type="spellStart"/>
+      <w:r>
+        <w:t>feature</w:t>
+      </w:r>
+      <w:proofErr w:type="spellEnd"/>
+      <w:r>
+        <w:t> »)</w:t>
       </w:r>
       <w:bookmarkEnd w:id="9"/>
     </w:p>
@@ -3755,6 +4128,7 @@
       <w:r>
         <w:t>En appliquant une normalisation sur les données d’entrée, il est ainsi attendu que l’information contenue dans les caractéristiques « </w:t>
       </w:r>
+      <w:proofErr w:type="spellStart"/>
       <w:r>
         <w:rPr>
           <w:i/>
@@ -3762,6 +4136,7 @@
         </w:rPr>
         <w:t>shape</w:t>
       </w:r>
+      <w:proofErr w:type="spellEnd"/>
       <w:r>
         <w:t> » puisse être plus exprimée que sans normalisation, puisque les échelles de départ ne sont pas concordantes entre chaque caractéristique.</w:t>
       </w:r>
@@ -4081,7 +4456,14 @@
         <w:rPr>
           <w:rFonts w:eastAsiaTheme="minorEastAsia"/>
         </w:rPr>
-        <w:t>Les valeurs de maximum et minimum pour chaque caractéristique sont extraites des données d’entraînement seulement. Ainsi, la normalisation est effectuée sur les données de d’entraînement et de test en utilisant seulement les maximums et minimums calculés avec les données d’entraînement.</w:t>
+        <w:t xml:space="preserve">Les valeurs de maximum et minimum pour chaque caractéristique sont extraites des données d’entraînement seulement. Ainsi, la normalisation est effectuée sur les données de </w:t>
+      </w:r>
+      <w:r>
+        <w:rPr>
+          <w:rFonts w:eastAsiaTheme="minorEastAsia"/>
+        </w:rPr>
+        <w:lastRenderedPageBreak/>
+        <w:t>d’entraînement et de test en utilisant seulement les maximums et minimums calculés avec les données d’entraînement.</w:t>
       </w:r>
     </w:p>
     <w:p>
@@ -4122,6 +4504,7 @@
         </w:rPr>
         <w:t> : Groupement des classes par genre (« </w:t>
       </w:r>
+      <w:proofErr w:type="spellStart"/>
       <w:r>
         <w:rPr>
           <w:iCs/>
@@ -4129,6 +4512,7 @@
         </w:rPr>
         <w:t>genera</w:t>
       </w:r>
+      <w:proofErr w:type="spellEnd"/>
       <w:r>
         <w:rPr>
           <w:shd w:val="clear" w:color="auto" w:fill="FFFFFF"/>
@@ -4155,6 +4539,7 @@
         </w:rPr>
         <w:t>d’arbres contenues dans le champ « </w:t>
       </w:r>
+      <w:proofErr w:type="spellStart"/>
       <w:r>
         <w:rPr>
           <w:i/>
@@ -4163,6 +4548,7 @@
         </w:rPr>
         <w:t>species</w:t>
       </w:r>
+      <w:proofErr w:type="spellEnd"/>
       <w:r>
         <w:rPr>
           <w:shd w:val="clear" w:color="auto" w:fill="FFFFFF"/>
@@ -4248,6 +4634,7 @@
                 <w:shd w:val="clear" w:color="auto" w:fill="FFFFFF"/>
               </w:rPr>
             </w:pPr>
+            <w:proofErr w:type="spellStart"/>
             <w:r>
               <w:rPr>
                 <w:b/>
@@ -4258,6 +4645,7 @@
               </w:rPr>
               <w:t>species</w:t>
             </w:r>
+            <w:proofErr w:type="spellEnd"/>
           </w:p>
         </w:tc>
       </w:tr>
@@ -4294,12 +4682,14 @@
                 <w:shd w:val="clear" w:color="auto" w:fill="FFFFFF"/>
               </w:rPr>
             </w:pPr>
+            <w:proofErr w:type="spellStart"/>
             <w:r>
               <w:rPr>
                 <w:shd w:val="clear" w:color="auto" w:fill="FFFFFF"/>
               </w:rPr>
               <w:t>Acer_Opalus</w:t>
             </w:r>
+            <w:proofErr w:type="spellEnd"/>
           </w:p>
         </w:tc>
       </w:tr>
@@ -4336,12 +4726,14 @@
                 <w:shd w:val="clear" w:color="auto" w:fill="FFFFFF"/>
               </w:rPr>
             </w:pPr>
+            <w:proofErr w:type="spellStart"/>
             <w:r>
               <w:rPr>
                 <w:shd w:val="clear" w:color="auto" w:fill="FFFFFF"/>
               </w:rPr>
               <w:t>Pterocarya_Stenoptera</w:t>
             </w:r>
+            <w:proofErr w:type="spellEnd"/>
           </w:p>
         </w:tc>
       </w:tr>
@@ -4378,12 +4770,14 @@
                 <w:shd w:val="clear" w:color="auto" w:fill="FFFFFF"/>
               </w:rPr>
             </w:pPr>
+            <w:proofErr w:type="spellStart"/>
             <w:r>
               <w:rPr>
                 <w:shd w:val="clear" w:color="auto" w:fill="FFFFFF"/>
               </w:rPr>
               <w:t>Quercus_Hartwissiana</w:t>
             </w:r>
+            <w:proofErr w:type="spellEnd"/>
           </w:p>
         </w:tc>
       </w:tr>
@@ -4420,12 +4814,14 @@
                 <w:shd w:val="clear" w:color="auto" w:fill="FFFFFF"/>
               </w:rPr>
             </w:pPr>
+            <w:proofErr w:type="spellStart"/>
             <w:r>
               <w:rPr>
                 <w:shd w:val="clear" w:color="auto" w:fill="FFFFFF"/>
               </w:rPr>
               <w:t>Tilia_Tomentosa</w:t>
             </w:r>
+            <w:proofErr w:type="spellEnd"/>
           </w:p>
         </w:tc>
       </w:tr>
@@ -4462,12 +4858,14 @@
                 <w:shd w:val="clear" w:color="auto" w:fill="FFFFFF"/>
               </w:rPr>
             </w:pPr>
+            <w:proofErr w:type="spellStart"/>
             <w:r>
               <w:rPr>
                 <w:shd w:val="clear" w:color="auto" w:fill="FFFFFF"/>
               </w:rPr>
               <w:t>Quercus_Variabilis</w:t>
             </w:r>
+            <w:proofErr w:type="spellEnd"/>
           </w:p>
         </w:tc>
       </w:tr>
@@ -4504,12 +4902,14 @@
                 <w:shd w:val="clear" w:color="auto" w:fill="FFFFFF"/>
               </w:rPr>
             </w:pPr>
+            <w:proofErr w:type="spellStart"/>
             <w:r>
               <w:rPr>
                 <w:shd w:val="clear" w:color="auto" w:fill="FFFFFF"/>
               </w:rPr>
               <w:t>Magnolia_Salicifolia</w:t>
             </w:r>
+            <w:proofErr w:type="spellEnd"/>
           </w:p>
         </w:tc>
       </w:tr>
@@ -4549,12 +4949,14 @@
                 <w:shd w:val="clear" w:color="auto" w:fill="FFFFFF"/>
               </w:rPr>
             </w:pPr>
+            <w:proofErr w:type="spellStart"/>
             <w:r>
               <w:rPr>
                 <w:shd w:val="clear" w:color="auto" w:fill="FFFFFF"/>
               </w:rPr>
               <w:t>Quercus_Canariensis</w:t>
             </w:r>
+            <w:proofErr w:type="spellEnd"/>
           </w:p>
         </w:tc>
       </w:tr>
@@ -4594,12 +4996,14 @@
                 <w:shd w:val="clear" w:color="auto" w:fill="FFFFFF"/>
               </w:rPr>
             </w:pPr>
+            <w:proofErr w:type="spellStart"/>
             <w:r>
               <w:rPr>
                 <w:shd w:val="clear" w:color="auto" w:fill="FFFFFF"/>
               </w:rPr>
               <w:t>Quercus_Rubra</w:t>
             </w:r>
+            <w:proofErr w:type="spellEnd"/>
           </w:p>
         </w:tc>
       </w:tr>
@@ -4639,12 +5043,14 @@
                 <w:shd w:val="clear" w:color="auto" w:fill="FFFFFF"/>
               </w:rPr>
             </w:pPr>
+            <w:proofErr w:type="spellStart"/>
             <w:r>
               <w:rPr>
                 <w:shd w:val="clear" w:color="auto" w:fill="FFFFFF"/>
               </w:rPr>
               <w:t>Quercus_Brantii</w:t>
             </w:r>
+            <w:proofErr w:type="spellEnd"/>
           </w:p>
         </w:tc>
       </w:tr>
@@ -4685,12 +5091,14 @@
                 <w:shd w:val="clear" w:color="auto" w:fill="FFFFFF"/>
               </w:rPr>
             </w:pPr>
+            <w:proofErr w:type="spellStart"/>
             <w:r>
               <w:rPr>
                 <w:shd w:val="clear" w:color="auto" w:fill="FFFFFF"/>
               </w:rPr>
               <w:t>Salix_Fragilis</w:t>
             </w:r>
+            <w:proofErr w:type="spellEnd"/>
           </w:p>
         </w:tc>
       </w:tr>
@@ -4706,14 +5114,27 @@
       <w:r>
         <w:t xml:space="preserve">Tableau </w:t>
       </w:r>
-      <w:fldSimple w:instr=" SEQ Tableau \* ARABIC ">
-        <w:r>
-          <w:rPr>
-            <w:noProof/>
-          </w:rPr>
-          <w:t>2</w:t>
-        </w:r>
-      </w:fldSimple>
+      <w:r>
+        <w:fldChar w:fldCharType="begin"/>
+      </w:r>
+      <w:r>
+        <w:instrText xml:space="preserve"> SEQ Tableau \* ARABIC </w:instrText>
+      </w:r>
+      <w:r>
+        <w:fldChar w:fldCharType="separate"/>
+      </w:r>
+      <w:r>
+        <w:rPr>
+          <w:noProof/>
+        </w:rPr>
+        <w:t>2</w:t>
+      </w:r>
+      <w:r>
+        <w:rPr>
+          <w:noProof/>
+        </w:rPr>
+        <w:fldChar w:fldCharType="end"/>
+      </w:r>
       <w:r>
         <w:t> : Espèces des dix premières données du fichier « train.csv »</w:t>
       </w:r>
@@ -4731,6 +5152,7 @@
         </w:rPr>
         <w:t>La première partie de l’espèce correspond à son nom de genre (« </w:t>
       </w:r>
+      <w:proofErr w:type="spellStart"/>
       <w:r>
         <w:rPr>
           <w:i/>
@@ -4739,6 +5161,7 @@
         </w:rPr>
         <w:t>genera</w:t>
       </w:r>
+      <w:proofErr w:type="spellEnd"/>
       <w:r>
         <w:rPr>
           <w:shd w:val="clear" w:color="auto" w:fill="FFFFFF"/>
@@ -4751,6 +5174,7 @@
         </w:rPr>
         <w:t>rapproché que deux espèces avec des noms de genres différents, et ainsi des caractéristiques plus similaires. Un regroupement par nom de genre a ainsi été fait en enlevant le premier _ ainsi que tous les caractères après le premier _ trouvé dans chaque chaîne de caractère du champ « </w:t>
       </w:r>
+      <w:proofErr w:type="spellStart"/>
       <w:r>
         <w:rPr>
           <w:i/>
@@ -4759,6 +5183,7 @@
         </w:rPr>
         <w:t>species</w:t>
       </w:r>
+      <w:proofErr w:type="spellEnd"/>
       <w:r>
         <w:rPr>
           <w:shd w:val="clear" w:color="auto" w:fill="FFFFFF"/>
@@ -4778,7 +5203,6 @@
         <w:rPr>
           <w:shd w:val="clear" w:color="auto" w:fill="FFFFFF"/>
         </w:rPr>
-        <w:lastRenderedPageBreak/>
         <w:t>4.2.</w:t>
       </w:r>
       <w:r>
@@ -4824,8 +5248,65 @@
           <w:i/>
           <w:iCs/>
         </w:rPr>
-        <w:t>t-distributed stochastic neighbor embedding</w:t>
-      </w:r>
+        <w:t>t-</w:t>
+      </w:r>
+      <w:proofErr w:type="spellStart"/>
+      <w:r>
+        <w:rPr>
+          <w:i/>
+          <w:iCs/>
+        </w:rPr>
+        <w:t>distributed</w:t>
+      </w:r>
+      <w:proofErr w:type="spellEnd"/>
+      <w:r>
+        <w:rPr>
+          <w:i/>
+          <w:iCs/>
+        </w:rPr>
+        <w:t xml:space="preserve"> </w:t>
+      </w:r>
+      <w:proofErr w:type="spellStart"/>
+      <w:r>
+        <w:rPr>
+          <w:i/>
+          <w:iCs/>
+        </w:rPr>
+        <w:t>stochastic</w:t>
+      </w:r>
+      <w:proofErr w:type="spellEnd"/>
+      <w:r>
+        <w:rPr>
+          <w:i/>
+          <w:iCs/>
+        </w:rPr>
+        <w:t xml:space="preserve"> </w:t>
+      </w:r>
+      <w:proofErr w:type="spellStart"/>
+      <w:r>
+        <w:rPr>
+          <w:i/>
+          <w:iCs/>
+        </w:rPr>
+        <w:t>neighbor</w:t>
+      </w:r>
+      <w:proofErr w:type="spellEnd"/>
+      <w:r>
+        <w:rPr>
+          <w:i/>
+          <w:iCs/>
+        </w:rPr>
+        <w:t xml:space="preserve"> </w:t>
+      </w:r>
+      <w:proofErr w:type="spellStart"/>
+      <w:r>
+        <w:rPr>
+          <w:i/>
+          <w:iCs/>
+        </w:rPr>
+        <w:t>embedding</w:t>
+      </w:r>
+      <w:proofErr w:type="spellEnd"/>
       <w:r>
         <w:rPr>
           <w:rStyle w:val="lang-en"/>
@@ -4913,6 +5394,7 @@
         </w:rPr>
         <w:t xml:space="preserve"> </w:t>
       </w:r>
+      <w:proofErr w:type="spellStart"/>
       <w:r>
         <w:rPr>
           <w:i/>
@@ -4921,6 +5403,7 @@
         </w:rPr>
         <w:t>sklearn</w:t>
       </w:r>
+      <w:proofErr w:type="spellEnd"/>
       <w:r>
         <w:rPr>
           <w:shd w:val="clear" w:color="auto" w:fill="FFFFFF"/>
@@ -4955,6 +5438,7 @@
         <w:rPr>
           <w:noProof/>
         </w:rPr>
+        <w:lastRenderedPageBreak/>
         <w:drawing>
           <wp:inline distT="0" distB="0" distL="0" distR="0" wp14:anchorId="28EA94C0" wp14:editId="7686E05F">
             <wp:extent cx="5651500" cy="2874010"/>
@@ -4971,7 +5455,7 @@
                     <pic:cNvPicPr/>
                   </pic:nvPicPr>
                   <pic:blipFill>
-                    <a:blip r:embed="rId13"/>
+                    <a:blip r:embed="rId15"/>
                     <a:stretch>
                       <a:fillRect/>
                     </a:stretch>
@@ -5003,14 +5487,27 @@
       <w:r>
         <w:t xml:space="preserve">Figure </w:t>
       </w:r>
-      <w:fldSimple w:instr=" SEQ Figure \* ARABIC ">
-        <w:r>
-          <w:rPr>
-            <w:noProof/>
-          </w:rPr>
-          <w:t>2</w:t>
-        </w:r>
-      </w:fldSimple>
+      <w:r>
+        <w:fldChar w:fldCharType="begin"/>
+      </w:r>
+      <w:r>
+        <w:instrText xml:space="preserve"> SEQ Figure \* ARABIC </w:instrText>
+      </w:r>
+      <w:r>
+        <w:fldChar w:fldCharType="separate"/>
+      </w:r>
+      <w:r>
+        <w:rPr>
+          <w:noProof/>
+        </w:rPr>
+        <w:t>2</w:t>
+      </w:r>
+      <w:r>
+        <w:rPr>
+          <w:noProof/>
+        </w:rPr>
+        <w:fldChar w:fldCharType="end"/>
+      </w:r>
       <w:r>
         <w:t> : Résultat 2D de l’algorithme t-SNE sur les données d’entrée</w:t>
       </w:r>
@@ -5042,15 +5539,9 @@
           <w:highlight w:val="yellow"/>
           <w:shd w:val="clear" w:color="auto" w:fill="FFFFFF"/>
         </w:rPr>
-        <w:t>k-means clustering</w:t>
-      </w:r>
-      <w:r>
-        <w:rPr>
-          <w:highlight w:val="yellow"/>
-          <w:shd w:val="clear" w:color="auto" w:fill="FFFFFF"/>
-        </w:rPr>
-        <w:t> » n’a pas été utilisé pour former ces groupes, puisque la méthode de classification « </w:t>
-      </w:r>
+        <w:t>k-</w:t>
+      </w:r>
+      <w:proofErr w:type="spellStart"/>
       <w:r>
         <w:rPr>
           <w:i/>
@@ -5058,13 +5549,79 @@
           <w:highlight w:val="yellow"/>
           <w:shd w:val="clear" w:color="auto" w:fill="FFFFFF"/>
         </w:rPr>
-        <w:t>k-nearest neighbors </w:t>
-      </w:r>
-      <w:r>
-        <w:rPr>
+        <w:t>means</w:t>
+      </w:r>
+      <w:proofErr w:type="spellEnd"/>
+      <w:r>
+        <w:rPr>
+          <w:i/>
+          <w:iCs/>
           <w:highlight w:val="yellow"/>
           <w:shd w:val="clear" w:color="auto" w:fill="FFFFFF"/>
         </w:rPr>
+        <w:t xml:space="preserve"> clustering</w:t>
+      </w:r>
+      <w:r>
+        <w:rPr>
+          <w:highlight w:val="yellow"/>
+          <w:shd w:val="clear" w:color="auto" w:fill="FFFFFF"/>
+        </w:rPr>
+        <w:t> » n’a pas été utilisé pour former ces groupes, puisque la méthode de classification « </w:t>
+      </w:r>
+      <w:r>
+        <w:rPr>
+          <w:i/>
+          <w:iCs/>
+          <w:highlight w:val="yellow"/>
+          <w:shd w:val="clear" w:color="auto" w:fill="FFFFFF"/>
+        </w:rPr>
+        <w:t>k-</w:t>
+      </w:r>
+      <w:proofErr w:type="spellStart"/>
+      <w:r>
+        <w:rPr>
+          <w:i/>
+          <w:iCs/>
+          <w:highlight w:val="yellow"/>
+          <w:shd w:val="clear" w:color="auto" w:fill="FFFFFF"/>
+        </w:rPr>
+        <w:t>nearest</w:t>
+      </w:r>
+      <w:proofErr w:type="spellEnd"/>
+      <w:r>
+        <w:rPr>
+          <w:i/>
+          <w:iCs/>
+          <w:highlight w:val="yellow"/>
+          <w:shd w:val="clear" w:color="auto" w:fill="FFFFFF"/>
+        </w:rPr>
+        <w:t xml:space="preserve"> </w:t>
+      </w:r>
+      <w:proofErr w:type="spellStart"/>
+      <w:r>
+        <w:rPr>
+          <w:i/>
+          <w:iCs/>
+          <w:highlight w:val="yellow"/>
+          <w:shd w:val="clear" w:color="auto" w:fill="FFFFFF"/>
+        </w:rPr>
+        <w:t>neighbors</w:t>
+      </w:r>
+      <w:proofErr w:type="spellEnd"/>
+      <w:r>
+        <w:rPr>
+          <w:i/>
+          <w:iCs/>
+          <w:highlight w:val="yellow"/>
+          <w:shd w:val="clear" w:color="auto" w:fill="FFFFFF"/>
+        </w:rPr>
+        <w:t> </w:t>
+      </w:r>
+      <w:r>
+        <w:rPr>
+          <w:highlight w:val="yellow"/>
+          <w:shd w:val="clear" w:color="auto" w:fill="FFFFFF"/>
+        </w:rPr>
         <w:t>» compte déjà parmi les méthodes de classifications testées.</w:t>
       </w:r>
       <w:r>
@@ -5090,7 +5647,6 @@
         <w:rPr>
           <w:noProof/>
         </w:rPr>
-        <w:lastRenderedPageBreak/>
         <w:drawing>
           <wp:inline distT="0" distB="0" distL="0" distR="0" wp14:anchorId="2D5453B9" wp14:editId="0776A2BB">
             <wp:extent cx="5651500" cy="2851785"/>
@@ -5107,7 +5663,7 @@
                     <pic:cNvPicPr/>
                   </pic:nvPicPr>
                   <pic:blipFill>
-                    <a:blip r:embed="rId14"/>
+                    <a:blip r:embed="rId16"/>
                     <a:stretch>
                       <a:fillRect/>
                     </a:stretch>
@@ -5139,14 +5695,27 @@
       <w:r>
         <w:t xml:space="preserve">Figure </w:t>
       </w:r>
-      <w:fldSimple w:instr=" SEQ Figure \* ARABIC ">
-        <w:r>
-          <w:rPr>
-            <w:noProof/>
-          </w:rPr>
-          <w:t>3</w:t>
-        </w:r>
-      </w:fldSimple>
+      <w:r>
+        <w:fldChar w:fldCharType="begin"/>
+      </w:r>
+      <w:r>
+        <w:instrText xml:space="preserve"> SEQ Figure \* ARABIC </w:instrText>
+      </w:r>
+      <w:r>
+        <w:fldChar w:fldCharType="separate"/>
+      </w:r>
+      <w:r>
+        <w:rPr>
+          <w:noProof/>
+        </w:rPr>
+        <w:t>3</w:t>
+      </w:r>
+      <w:r>
+        <w:rPr>
+          <w:noProof/>
+        </w:rPr>
+        <w:fldChar w:fldCharType="end"/>
+      </w:r>
       <w:r>
         <w:t> : Résultat 2D de l’algorithme t-SNE sur les données d’entrée (</w:t>
       </w:r>
@@ -5266,6 +5835,7 @@
               </w:rPr>
               <w:t>Classe dans « </w:t>
             </w:r>
+            <w:proofErr w:type="spellStart"/>
             <w:r>
               <w:rPr>
                 <w:b/>
@@ -5276,6 +5846,7 @@
               </w:rPr>
               <w:t>sklearn</w:t>
             </w:r>
+            <w:proofErr w:type="spellEnd"/>
             <w:r>
               <w:rPr>
                 <w:b/>
@@ -5342,12 +5913,14 @@
                 <w:shd w:val="clear" w:color="auto" w:fill="FFFFFF"/>
               </w:rPr>
             </w:pPr>
+            <w:proofErr w:type="spellStart"/>
             <w:r>
               <w:rPr>
                 <w:shd w:val="clear" w:color="auto" w:fill="FFFFFF"/>
               </w:rPr>
               <w:t>RidgeClassifier</w:t>
             </w:r>
+            <w:proofErr w:type="spellEnd"/>
           </w:p>
         </w:tc>
         <w:tc>
@@ -5419,12 +5992,14 @@
                 <w:shd w:val="clear" w:color="auto" w:fill="FFFFFF"/>
               </w:rPr>
             </w:pPr>
+            <w:proofErr w:type="spellStart"/>
             <w:r>
               <w:rPr>
                 <w:shd w:val="clear" w:color="auto" w:fill="FFFFFF"/>
               </w:rPr>
               <w:t>SupportVectorMachine</w:t>
             </w:r>
+            <w:proofErr w:type="spellEnd"/>
           </w:p>
         </w:tc>
       </w:tr>
@@ -5460,12 +6035,14 @@
                 <w:shd w:val="clear" w:color="auto" w:fill="FFFFFF"/>
               </w:rPr>
             </w:pPr>
+            <w:proofErr w:type="spellStart"/>
             <w:r>
               <w:rPr>
                 <w:shd w:val="clear" w:color="auto" w:fill="FFFFFF"/>
               </w:rPr>
               <w:t>KNeighborsClassifier</w:t>
             </w:r>
+            <w:proofErr w:type="spellEnd"/>
           </w:p>
         </w:tc>
         <w:tc>
@@ -5478,12 +6055,14 @@
                 <w:shd w:val="clear" w:color="auto" w:fill="FFFFFF"/>
               </w:rPr>
             </w:pPr>
+            <w:proofErr w:type="spellStart"/>
             <w:r>
               <w:rPr>
                 <w:shd w:val="clear" w:color="auto" w:fill="FFFFFF"/>
               </w:rPr>
               <w:t>KNearestNeighbors</w:t>
             </w:r>
+            <w:proofErr w:type="spellEnd"/>
           </w:p>
         </w:tc>
       </w:tr>
@@ -5519,12 +6098,14 @@
                 <w:shd w:val="clear" w:color="auto" w:fill="FFFFFF"/>
               </w:rPr>
             </w:pPr>
+            <w:proofErr w:type="spellStart"/>
             <w:r>
               <w:rPr>
                 <w:shd w:val="clear" w:color="auto" w:fill="FFFFFF"/>
               </w:rPr>
               <w:t>MLPClassifier</w:t>
             </w:r>
+            <w:proofErr w:type="spellEnd"/>
           </w:p>
         </w:tc>
         <w:tc>
@@ -5537,12 +6118,14 @@
                 <w:shd w:val="clear" w:color="auto" w:fill="FFFFFF"/>
               </w:rPr>
             </w:pPr>
+            <w:proofErr w:type="spellStart"/>
             <w:r>
               <w:rPr>
                 <w:shd w:val="clear" w:color="auto" w:fill="FFFFFF"/>
               </w:rPr>
               <w:t>MultiLayerPerceptron</w:t>
             </w:r>
+            <w:proofErr w:type="spellEnd"/>
           </w:p>
         </w:tc>
       </w:tr>
@@ -5578,12 +6161,14 @@
                 <w:shd w:val="clear" w:color="auto" w:fill="FFFFFF"/>
               </w:rPr>
             </w:pPr>
+            <w:proofErr w:type="spellStart"/>
             <w:r>
               <w:rPr>
                 <w:shd w:val="clear" w:color="auto" w:fill="FFFFFF"/>
               </w:rPr>
               <w:t>RandomForestClassifier</w:t>
             </w:r>
+            <w:proofErr w:type="spellEnd"/>
           </w:p>
         </w:tc>
         <w:tc>
@@ -5597,12 +6182,14 @@
                 <w:shd w:val="clear" w:color="auto" w:fill="FFFFFF"/>
               </w:rPr>
             </w:pPr>
+            <w:proofErr w:type="spellStart"/>
             <w:r>
               <w:rPr>
                 <w:shd w:val="clear" w:color="auto" w:fill="FFFFFF"/>
               </w:rPr>
               <w:t>RandomForest</w:t>
             </w:r>
+            <w:proofErr w:type="spellEnd"/>
           </w:p>
         </w:tc>
       </w:tr>
@@ -5638,12 +6225,14 @@
                 <w:shd w:val="clear" w:color="auto" w:fill="FFFFFF"/>
               </w:rPr>
             </w:pPr>
+            <w:proofErr w:type="spellStart"/>
             <w:r>
               <w:rPr>
                 <w:shd w:val="clear" w:color="auto" w:fill="FFFFFF"/>
               </w:rPr>
               <w:t>GaussianNB</w:t>
             </w:r>
+            <w:proofErr w:type="spellEnd"/>
           </w:p>
         </w:tc>
         <w:tc>
@@ -5657,12 +6246,14 @@
                 <w:shd w:val="clear" w:color="auto" w:fill="FFFFFF"/>
               </w:rPr>
             </w:pPr>
+            <w:proofErr w:type="spellStart"/>
             <w:r>
               <w:rPr>
                 <w:shd w:val="clear" w:color="auto" w:fill="FFFFFF"/>
               </w:rPr>
               <w:t>NaiveBayes</w:t>
             </w:r>
+            <w:proofErr w:type="spellEnd"/>
           </w:p>
         </w:tc>
       </w:tr>
@@ -5678,14 +6269,27 @@
       <w:r>
         <w:t xml:space="preserve">Tableau </w:t>
       </w:r>
-      <w:fldSimple w:instr=" SEQ Tableau \* ARABIC ">
-        <w:r>
-          <w:rPr>
-            <w:noProof/>
-          </w:rPr>
-          <w:t>3</w:t>
-        </w:r>
-      </w:fldSimple>
+      <w:r>
+        <w:fldChar w:fldCharType="begin"/>
+      </w:r>
+      <w:r>
+        <w:instrText xml:space="preserve"> SEQ Tableau \* ARABIC </w:instrText>
+      </w:r>
+      <w:r>
+        <w:fldChar w:fldCharType="separate"/>
+      </w:r>
+      <w:r>
+        <w:rPr>
+          <w:noProof/>
+        </w:rPr>
+        <w:t>3</w:t>
+      </w:r>
+      <w:r>
+        <w:rPr>
+          <w:noProof/>
+        </w:rPr>
+        <w:fldChar w:fldCharType="end"/>
+      </w:r>
       <w:r>
         <w:t> : Méthodes de classification choisies</w:t>
       </w:r>
@@ -5725,6 +6329,7 @@
         </w:rPr>
         <w:t>La recherche d’hyper-paramètres a été faite à l’aide de la méthode « </w:t>
       </w:r>
+      <w:proofErr w:type="spellStart"/>
       <w:r>
         <w:rPr>
           <w:i/>
@@ -5733,12 +6338,14 @@
         </w:rPr>
         <w:t>GridSearchCV</w:t>
       </w:r>
+      <w:proofErr w:type="spellEnd"/>
       <w:r>
         <w:rPr>
           <w:shd w:val="clear" w:color="auto" w:fill="FFFFFF"/>
         </w:rPr>
         <w:t> » dans la librairie « </w:t>
       </w:r>
+      <w:proofErr w:type="spellStart"/>
       <w:r>
         <w:rPr>
           <w:i/>
@@ -5747,6 +6354,7 @@
         </w:rPr>
         <w:t>sklearn</w:t>
       </w:r>
+      <w:proofErr w:type="spellEnd"/>
       <w:r>
         <w:rPr>
           <w:shd w:val="clear" w:color="auto" w:fill="FFFFFF"/>
@@ -5785,6 +6393,7 @@
         </w:rPr>
         <w:t>es dans le dictionnaire « </w:t>
       </w:r>
+      <w:proofErr w:type="spellStart"/>
       <w:r>
         <w:rPr>
           <w:i/>
@@ -5793,6 +6402,7 @@
         </w:rPr>
         <w:t>param_grid</w:t>
       </w:r>
+      <w:proofErr w:type="spellEnd"/>
       <w:r>
         <w:rPr>
           <w:shd w:val="clear" w:color="auto" w:fill="FFFFFF"/>
@@ -5851,9 +6461,9 @@
         <w:rPr>
           <w:shd w:val="clear" w:color="auto" w:fill="FFFFFF"/>
         </w:rPr>
-        <w:lastRenderedPageBreak/>
         <w:t>Le tableau ci-dessous montre les hyperparamètres donnés en entrée dans le paramètre « </w:t>
       </w:r>
+      <w:proofErr w:type="spellStart"/>
       <w:r>
         <w:rPr>
           <w:i/>
@@ -5862,6 +6472,7 @@
         </w:rPr>
         <w:t>param_grid</w:t>
       </w:r>
+      <w:proofErr w:type="spellEnd"/>
       <w:r>
         <w:rPr>
           <w:shd w:val="clear" w:color="auto" w:fill="FFFFFF"/>
@@ -6221,7 +6832,55 @@
                 <w:highlight w:val="yellow"/>
                 <w:shd w:val="clear" w:color="auto" w:fill="FFFFFF"/>
               </w:rPr>
-              <w:t>'linear', 'poly', 'rbf', 'sigmoid'</w:t>
+              <w:t>'</w:t>
+            </w:r>
+            <w:proofErr w:type="spellStart"/>
+            <w:r>
+              <w:rPr>
+                <w:highlight w:val="yellow"/>
+                <w:shd w:val="clear" w:color="auto" w:fill="FFFFFF"/>
+              </w:rPr>
+              <w:t>linear</w:t>
+            </w:r>
+            <w:proofErr w:type="spellEnd"/>
+            <w:r>
+              <w:rPr>
+                <w:highlight w:val="yellow"/>
+                <w:shd w:val="clear" w:color="auto" w:fill="FFFFFF"/>
+              </w:rPr>
+              <w:t>', 'poly', '</w:t>
+            </w:r>
+            <w:proofErr w:type="spellStart"/>
+            <w:r>
+              <w:rPr>
+                <w:highlight w:val="yellow"/>
+                <w:shd w:val="clear" w:color="auto" w:fill="FFFFFF"/>
+              </w:rPr>
+              <w:t>rbf</w:t>
+            </w:r>
+            <w:proofErr w:type="spellEnd"/>
+            <w:r>
+              <w:rPr>
+                <w:highlight w:val="yellow"/>
+                <w:shd w:val="clear" w:color="auto" w:fill="FFFFFF"/>
+              </w:rPr>
+              <w:t>', '</w:t>
+            </w:r>
+            <w:proofErr w:type="spellStart"/>
+            <w:r>
+              <w:rPr>
+                <w:highlight w:val="yellow"/>
+                <w:shd w:val="clear" w:color="auto" w:fill="FFFFFF"/>
+              </w:rPr>
+              <w:t>sigmoid</w:t>
+            </w:r>
+            <w:proofErr w:type="spellEnd"/>
+            <w:r>
+              <w:rPr>
+                <w:highlight w:val="yellow"/>
+                <w:shd w:val="clear" w:color="auto" w:fill="FFFFFF"/>
+              </w:rPr>
+              <w:t>'</w:t>
             </w:r>
           </w:p>
         </w:tc>
@@ -6263,12 +6922,14 @@
                 <w:shd w:val="clear" w:color="auto" w:fill="FFFFFF"/>
               </w:rPr>
             </w:pPr>
+            <w:proofErr w:type="spellStart"/>
             <w:r>
               <w:rPr>
                 <w:shd w:val="clear" w:color="auto" w:fill="FFFFFF"/>
               </w:rPr>
               <w:t>n_neighbors</w:t>
             </w:r>
+            <w:proofErr w:type="spellEnd"/>
           </w:p>
         </w:tc>
         <w:tc>
@@ -6323,12 +6984,14 @@
                 <w:shd w:val="clear" w:color="auto" w:fill="FFFFFF"/>
               </w:rPr>
             </w:pPr>
+            <w:proofErr w:type="spellStart"/>
             <w:r>
               <w:rPr>
                 <w:shd w:val="clear" w:color="auto" w:fill="FFFFFF"/>
               </w:rPr>
               <w:t>weights</w:t>
             </w:r>
+            <w:proofErr w:type="spellEnd"/>
           </w:p>
         </w:tc>
         <w:tc>
@@ -6347,7 +7010,23 @@
                 <w:highlight w:val="yellow"/>
                 <w:shd w:val="clear" w:color="auto" w:fill="FFFFFF"/>
               </w:rPr>
-              <w:t>'uniform', 'distance'</w:t>
+              <w:t>'</w:t>
+            </w:r>
+            <w:proofErr w:type="spellStart"/>
+            <w:r>
+              <w:rPr>
+                <w:highlight w:val="yellow"/>
+                <w:shd w:val="clear" w:color="auto" w:fill="FFFFFF"/>
+              </w:rPr>
+              <w:t>uniform</w:t>
+            </w:r>
+            <w:proofErr w:type="spellEnd"/>
+            <w:r>
+              <w:rPr>
+                <w:highlight w:val="yellow"/>
+                <w:shd w:val="clear" w:color="auto" w:fill="FFFFFF"/>
+              </w:rPr>
+              <w:t>', 'distance'</w:t>
             </w:r>
           </w:p>
         </w:tc>
@@ -6383,12 +7062,14 @@
                 <w:shd w:val="clear" w:color="auto" w:fill="FFFFFF"/>
               </w:rPr>
             </w:pPr>
+            <w:proofErr w:type="spellStart"/>
             <w:r>
               <w:rPr>
                 <w:shd w:val="clear" w:color="auto" w:fill="FFFFFF"/>
               </w:rPr>
               <w:t>algorithm</w:t>
             </w:r>
+            <w:proofErr w:type="spellEnd"/>
           </w:p>
         </w:tc>
         <w:tc>
@@ -6400,14 +7081,52 @@
               <w:rPr>
                 <w:highlight w:val="yellow"/>
                 <w:shd w:val="clear" w:color="auto" w:fill="FFFFFF"/>
+                <w:lang w:val="en-CA"/>
               </w:rPr>
             </w:pPr>
             <w:r>
               <w:rPr>
                 <w:highlight w:val="yellow"/>
                 <w:shd w:val="clear" w:color="auto" w:fill="FFFFFF"/>
-              </w:rPr>
-              <w:t>'ball_tree', 'kd_tree', 'brute', 'auto'</w:t>
+                <w:lang w:val="en-CA"/>
+              </w:rPr>
+              <w:t>'</w:t>
+            </w:r>
+            <w:proofErr w:type="spellStart"/>
+            <w:r>
+              <w:rPr>
+                <w:highlight w:val="yellow"/>
+                <w:shd w:val="clear" w:color="auto" w:fill="FFFFFF"/>
+                <w:lang w:val="en-CA"/>
+              </w:rPr>
+              <w:t>ball_tree</w:t>
+            </w:r>
+            <w:proofErr w:type="spellEnd"/>
+            <w:r>
+              <w:rPr>
+                <w:highlight w:val="yellow"/>
+                <w:shd w:val="clear" w:color="auto" w:fill="FFFFFF"/>
+                <w:lang w:val="en-CA"/>
+              </w:rPr>
+              <w:t>', '</w:t>
+            </w:r>
+            <w:proofErr w:type="spellStart"/>
+            <w:r>
+              <w:rPr>
+                <w:highlight w:val="yellow"/>
+                <w:shd w:val="clear" w:color="auto" w:fill="FFFFFF"/>
+                <w:lang w:val="en-CA"/>
+              </w:rPr>
+              <w:t>kd_tree</w:t>
+            </w:r>
+            <w:proofErr w:type="spellEnd"/>
+            <w:r>
+              <w:rPr>
+                <w:highlight w:val="yellow"/>
+                <w:shd w:val="clear" w:color="auto" w:fill="FFFFFF"/>
+                <w:lang w:val="en-CA"/>
+              </w:rPr>
+              <w:t>', 'brute', 'auto'</w:t>
             </w:r>
           </w:p>
         </w:tc>
@@ -6427,6 +7146,7 @@
               <w:jc w:val="left"/>
               <w:rPr>
                 <w:shd w:val="clear" w:color="auto" w:fill="FFFFFF"/>
+                <w:lang w:val="en-CA"/>
               </w:rPr>
             </w:pPr>
           </w:p>
@@ -6443,12 +7163,14 @@
                 <w:shd w:val="clear" w:color="auto" w:fill="FFFFFF"/>
               </w:rPr>
             </w:pPr>
+            <w:proofErr w:type="spellStart"/>
             <w:r>
               <w:rPr>
                 <w:shd w:val="clear" w:color="auto" w:fill="FFFFFF"/>
               </w:rPr>
               <w:t>leaf_size</w:t>
             </w:r>
+            <w:proofErr w:type="spellEnd"/>
           </w:p>
         </w:tc>
         <w:tc>
@@ -6569,12 +7291,14 @@
                 <w:shd w:val="clear" w:color="auto" w:fill="FFFFFF"/>
               </w:rPr>
             </w:pPr>
+            <w:proofErr w:type="spellStart"/>
             <w:r>
               <w:rPr>
                 <w:shd w:val="clear" w:color="auto" w:fill="FFFFFF"/>
               </w:rPr>
               <w:t>hidden_layer_sizes</w:t>
             </w:r>
+            <w:proofErr w:type="spellEnd"/>
           </w:p>
         </w:tc>
         <w:tc>
@@ -6629,12 +7353,14 @@
                 <w:shd w:val="clear" w:color="auto" w:fill="FFFFFF"/>
               </w:rPr>
             </w:pPr>
+            <w:proofErr w:type="spellStart"/>
             <w:r>
               <w:rPr>
                 <w:shd w:val="clear" w:color="auto" w:fill="FFFFFF"/>
               </w:rPr>
               <w:t>learning_rate_init</w:t>
             </w:r>
+            <w:proofErr w:type="spellEnd"/>
           </w:p>
         </w:tc>
         <w:tc>
@@ -6713,7 +7439,39 @@
                 <w:highlight w:val="yellow"/>
                 <w:shd w:val="clear" w:color="auto" w:fill="FFFFFF"/>
               </w:rPr>
-              <w:t>'adam', 'sgd'</w:t>
+              <w:t>'</w:t>
+            </w:r>
+            <w:proofErr w:type="spellStart"/>
+            <w:r>
+              <w:rPr>
+                <w:highlight w:val="yellow"/>
+                <w:shd w:val="clear" w:color="auto" w:fill="FFFFFF"/>
+              </w:rPr>
+              <w:t>adam</w:t>
+            </w:r>
+            <w:proofErr w:type="spellEnd"/>
+            <w:r>
+              <w:rPr>
+                <w:highlight w:val="yellow"/>
+                <w:shd w:val="clear" w:color="auto" w:fill="FFFFFF"/>
+              </w:rPr>
+              <w:t>', '</w:t>
+            </w:r>
+            <w:proofErr w:type="spellStart"/>
+            <w:r>
+              <w:rPr>
+                <w:highlight w:val="yellow"/>
+                <w:shd w:val="clear" w:color="auto" w:fill="FFFFFF"/>
+              </w:rPr>
+              <w:t>sgd</w:t>
+            </w:r>
+            <w:proofErr w:type="spellEnd"/>
+            <w:r>
+              <w:rPr>
+                <w:highlight w:val="yellow"/>
+                <w:shd w:val="clear" w:color="auto" w:fill="FFFFFF"/>
+              </w:rPr>
+              <w:t>'</w:t>
             </w:r>
           </w:p>
         </w:tc>
@@ -6773,7 +7531,23 @@
                 <w:highlight w:val="yellow"/>
                 <w:shd w:val="clear" w:color="auto" w:fill="FFFFFF"/>
               </w:rPr>
-              <w:t>'relu', 'logistic'</w:t>
+              <w:t>'relu', '</w:t>
+            </w:r>
+            <w:proofErr w:type="spellStart"/>
+            <w:r>
+              <w:rPr>
+                <w:highlight w:val="yellow"/>
+                <w:shd w:val="clear" w:color="auto" w:fill="FFFFFF"/>
+              </w:rPr>
+              <w:t>logistic</w:t>
+            </w:r>
+            <w:proofErr w:type="spellEnd"/>
+            <w:r>
+              <w:rPr>
+                <w:highlight w:val="yellow"/>
+                <w:shd w:val="clear" w:color="auto" w:fill="FFFFFF"/>
+              </w:rPr>
+              <w:t>'</w:t>
             </w:r>
           </w:p>
         </w:tc>
@@ -6815,12 +7589,14 @@
                 <w:shd w:val="clear" w:color="auto" w:fill="FFFFFF"/>
               </w:rPr>
             </w:pPr>
+            <w:proofErr w:type="spellStart"/>
             <w:r>
               <w:rPr>
                 <w:shd w:val="clear" w:color="auto" w:fill="FFFFFF"/>
               </w:rPr>
               <w:t>n_estimators</w:t>
             </w:r>
+            <w:proofErr w:type="spellEnd"/>
           </w:p>
         </w:tc>
         <w:tc>
@@ -6876,12 +7652,14 @@
                 <w:shd w:val="clear" w:color="auto" w:fill="FFFFFF"/>
               </w:rPr>
             </w:pPr>
+            <w:proofErr w:type="spellStart"/>
             <w:r>
               <w:rPr>
                 <w:shd w:val="clear" w:color="auto" w:fill="FFFFFF"/>
               </w:rPr>
               <w:t>max_depth</w:t>
             </w:r>
+            <w:proofErr w:type="spellEnd"/>
           </w:p>
         </w:tc>
         <w:tc>
@@ -6942,12 +7720,14 @@
                 <w:shd w:val="clear" w:color="auto" w:fill="FFFFFF"/>
               </w:rPr>
             </w:pPr>
+            <w:proofErr w:type="spellStart"/>
             <w:r>
               <w:rPr>
                 <w:shd w:val="clear" w:color="auto" w:fill="FFFFFF"/>
               </w:rPr>
               <w:t>var_smoothing</w:t>
             </w:r>
+            <w:proofErr w:type="spellEnd"/>
           </w:p>
         </w:tc>
         <w:tc>
@@ -6982,43 +7762,35 @@
       </w:pPr>
       <w:bookmarkStart w:id="19" w:name="_Toc58695525"/>
       <w:r>
+        <w:lastRenderedPageBreak/>
         <w:t xml:space="preserve">Tableau </w:t>
       </w:r>
-      <w:fldSimple w:instr=" SEQ Tableau \* ARABIC ">
-        <w:r>
-          <w:rPr>
-            <w:noProof/>
-          </w:rPr>
-          <w:t>4</w:t>
-        </w:r>
-      </w:fldSimple>
+      <w:r>
+        <w:fldChar w:fldCharType="begin"/>
+      </w:r>
+      <w:r>
+        <w:instrText xml:space="preserve"> SEQ Tableau \* ARABIC </w:instrText>
+      </w:r>
+      <w:r>
+        <w:fldChar w:fldCharType="separate"/>
+      </w:r>
+      <w:r>
+        <w:rPr>
+          <w:noProof/>
+        </w:rPr>
+        <w:t>4</w:t>
+      </w:r>
+      <w:r>
+        <w:rPr>
+          <w:noProof/>
+        </w:rPr>
+        <w:fldChar w:fldCharType="end"/>
+      </w:r>
       <w:r>
         <w:t> : Liste des hyper-paramètres testés</w:t>
       </w:r>
       <w:bookmarkEnd w:id="19"/>
     </w:p>
-    <w:p>
-      <w:pPr>
-        <w:rPr>
-          <w:shd w:val="clear" w:color="auto" w:fill="FFFFFF"/>
-        </w:rPr>
-      </w:pPr>
-    </w:p>
-    <w:p>
-      <w:pPr>
-        <w:rPr>
-          <w:shd w:val="clear" w:color="auto" w:fill="FFFFFF"/>
-        </w:rPr>
-      </w:pPr>
-    </w:p>
-    <w:p>
-      <w:pPr>
-        <w:rPr>
-          <w:shd w:val="clear" w:color="auto" w:fill="FFFFFF"/>
-        </w:rPr>
-      </w:pPr>
-    </w:p>
-    <w:p/>
     <w:p>
       <w:pPr>
         <w:pStyle w:val="Titre1"/>
@@ -7039,6 +7811,7 @@
           <w:b/>
           <w:bCs/>
           <w:color w:val="373A3C"/>
+          <w:highlight w:val="cyan"/>
           <w:shd w:val="clear" w:color="auto" w:fill="FFFFFF"/>
         </w:rPr>
         <w:t>Analyse des résultats :</w:t>
@@ -7047,6 +7820,7 @@
         <w:rPr>
           <w:rFonts w:ascii="Segoe UI" w:hAnsi="Segoe UI" w:cs="Segoe UI"/>
           <w:color w:val="373A3C"/>
+          <w:highlight w:val="cyan"/>
           <w:shd w:val="clear" w:color="auto" w:fill="FFFFFF"/>
         </w:rPr>
         <w:t> que vos résultats soient bons ou non, vous devez en produire une analyse cohérente, potentiellement en les comparant aux résultats de tests déjà présents en ligne sur le site du challenge.</w:t>
@@ -7641,7 +8415,6 @@
               <w:rPr>
                 <w:shd w:val="clear" w:color="auto" w:fill="FFFFFF"/>
               </w:rPr>
-              <w:lastRenderedPageBreak/>
               <w:t>Forêt aléatoire</w:t>
             </w:r>
           </w:p>
@@ -7802,14 +8575,27 @@
       <w:r>
         <w:t xml:space="preserve">Tableau </w:t>
       </w:r>
-      <w:fldSimple w:instr=" SEQ Tableau \* ARABIC ">
-        <w:r>
-          <w:rPr>
-            <w:noProof/>
-          </w:rPr>
-          <w:t>5</w:t>
-        </w:r>
-      </w:fldSimple>
+      <w:r>
+        <w:fldChar w:fldCharType="begin"/>
+      </w:r>
+      <w:r>
+        <w:instrText xml:space="preserve"> SEQ Tableau \* ARABIC </w:instrText>
+      </w:r>
+      <w:r>
+        <w:fldChar w:fldCharType="separate"/>
+      </w:r>
+      <w:r>
+        <w:rPr>
+          <w:noProof/>
+        </w:rPr>
+        <w:t>5</w:t>
+      </w:r>
+      <w:r>
+        <w:rPr>
+          <w:noProof/>
+        </w:rPr>
+        <w:fldChar w:fldCharType="end"/>
+      </w:r>
       <w:r>
         <w:t> : Justesse moyenne d’entraînement</w:t>
       </w:r>
@@ -8543,14 +9329,27 @@
       <w:r>
         <w:t xml:space="preserve">Tableau </w:t>
       </w:r>
-      <w:fldSimple w:instr=" SEQ Tableau \* ARABIC ">
-        <w:r>
-          <w:rPr>
-            <w:noProof/>
-          </w:rPr>
-          <w:t>5</w:t>
-        </w:r>
-      </w:fldSimple>
+      <w:r>
+        <w:fldChar w:fldCharType="begin"/>
+      </w:r>
+      <w:r>
+        <w:instrText xml:space="preserve"> SEQ Tableau \* ARABIC </w:instrText>
+      </w:r>
+      <w:r>
+        <w:fldChar w:fldCharType="separate"/>
+      </w:r>
+      <w:r>
+        <w:rPr>
+          <w:noProof/>
+        </w:rPr>
+        <w:t>5</w:t>
+      </w:r>
+      <w:r>
+        <w:rPr>
+          <w:noProof/>
+        </w:rPr>
+        <w:fldChar w:fldCharType="end"/>
+      </w:r>
       <w:r>
         <w:t> : Justesse moyenne de test</w:t>
       </w:r>
@@ -8623,6 +9422,7 @@
         <w:rPr>
           <w:noProof/>
         </w:rPr>
+        <w:lastRenderedPageBreak/>
         <w:drawing>
           <wp:inline distT="0" distB="0" distL="0" distR="0" wp14:anchorId="64D109A3" wp14:editId="3F7D9B33">
             <wp:extent cx="3884879" cy="2864334"/>
@@ -8639,7 +9439,7 @@
                     <pic:cNvPicPr/>
                   </pic:nvPicPr>
                   <pic:blipFill>
-                    <a:blip r:embed="rId15"/>
+                    <a:blip r:embed="rId17"/>
                     <a:stretch>
                       <a:fillRect/>
                     </a:stretch>
@@ -8670,51 +9470,37 @@
       <w:r>
         <w:t xml:space="preserve">Figure </w:t>
       </w:r>
-      <w:r>
-        <w:fldChar w:fldCharType="begin"/>
-      </w:r>
-      <w:r>
-        <w:instrText xml:space="preserve"> SEQ Figure \* ARABIC </w:instrText>
-      </w:r>
-      <w:r>
-        <w:fldChar w:fldCharType="separate"/>
-      </w:r>
+      <w:fldSimple w:instr=" SEQ Figure \* ARABIC ">
+        <w:r>
+          <w:rPr>
+            <w:noProof/>
+          </w:rPr>
+          <w:t>3</w:t>
+        </w:r>
+      </w:fldSimple>
+      <w:r>
+        <w:t> : Diagramme à bandes – Méthode 1 de pré-traitement</w:t>
+      </w:r>
+    </w:p>
+    <w:p>
+      <w:pPr>
+        <w:jc w:val="center"/>
+        <w:rPr>
+          <w:shd w:val="clear" w:color="auto" w:fill="FFFFFF"/>
+        </w:rPr>
+      </w:pPr>
+    </w:p>
+    <w:p>
+      <w:pPr>
+        <w:jc w:val="center"/>
+        <w:rPr>
+          <w:shd w:val="clear" w:color="auto" w:fill="FFFFFF"/>
+        </w:rPr>
+      </w:pPr>
       <w:r>
         <w:rPr>
           <w:noProof/>
         </w:rPr>
-        <w:t>3</w:t>
-      </w:r>
-      <w:r>
-        <w:fldChar w:fldCharType="end"/>
-      </w:r>
-      <w:r>
-        <w:t xml:space="preserve"> : </w:t>
-      </w:r>
-      <w:r>
-        <w:t>Diagramme à bandes – Méthode 1 de pré-traitement</w:t>
-      </w:r>
-    </w:p>
-    <w:p>
-      <w:pPr>
-        <w:jc w:val="center"/>
-        <w:rPr>
-          <w:shd w:val="clear" w:color="auto" w:fill="FFFFFF"/>
-        </w:rPr>
-      </w:pPr>
-    </w:p>
-    <w:p>
-      <w:pPr>
-        <w:jc w:val="center"/>
-        <w:rPr>
-          <w:shd w:val="clear" w:color="auto" w:fill="FFFFFF"/>
-        </w:rPr>
-      </w:pPr>
-      <w:r>
-        <w:rPr>
-          <w:noProof/>
-        </w:rPr>
-        <w:lastRenderedPageBreak/>
         <w:drawing>
           <wp:inline distT="0" distB="0" distL="0" distR="0" wp14:anchorId="50720FA2" wp14:editId="5CACF00A">
             <wp:extent cx="4282267" cy="3157330"/>
@@ -8731,7 +9517,7 @@
                     <pic:cNvPicPr/>
                   </pic:nvPicPr>
                   <pic:blipFill>
-                    <a:blip r:embed="rId15"/>
+                    <a:blip r:embed="rId17"/>
                     <a:stretch>
                       <a:fillRect/>
                     </a:stretch>
@@ -8762,53 +9548,38 @@
       <w:r>
         <w:t xml:space="preserve">Figure </w:t>
       </w:r>
-      <w:r>
-        <w:fldChar w:fldCharType="begin"/>
-      </w:r>
-      <w:r>
-        <w:instrText xml:space="preserve"> SEQ Figure \* ARABIC </w:instrText>
-      </w:r>
-      <w:r>
-        <w:fldChar w:fldCharType="separate"/>
-      </w:r>
+      <w:fldSimple w:instr=" SEQ Figure \* ARABIC ">
+        <w:r>
+          <w:rPr>
+            <w:noProof/>
+          </w:rPr>
+          <w:t>3</w:t>
+        </w:r>
+      </w:fldSimple>
+      <w:r>
+        <w:t> : Diagramme à bandes – Méthode 2 de pré-traitement</w:t>
+      </w:r>
+    </w:p>
+    <w:p>
+      <w:pPr>
+        <w:jc w:val="center"/>
+        <w:rPr>
+          <w:shd w:val="clear" w:color="auto" w:fill="FFFFFF"/>
+        </w:rPr>
+      </w:pPr>
+    </w:p>
+    <w:p>
+      <w:pPr>
+        <w:jc w:val="center"/>
+        <w:rPr>
+          <w:shd w:val="clear" w:color="auto" w:fill="FFFFFF"/>
+        </w:rPr>
+      </w:pPr>
       <w:r>
         <w:rPr>
           <w:noProof/>
         </w:rPr>
-        <w:t>3</w:t>
-      </w:r>
-      <w:r>
-        <w:fldChar w:fldCharType="end"/>
-      </w:r>
-      <w:r>
-        <w:t xml:space="preserve"> : Diagramme à bandes – Méthode </w:t>
-      </w:r>
-      <w:r>
-        <w:t>2</w:t>
-      </w:r>
-      <w:r>
-        <w:t xml:space="preserve"> de pré-traitement</w:t>
-      </w:r>
-    </w:p>
-    <w:p>
-      <w:pPr>
-        <w:jc w:val="center"/>
-        <w:rPr>
-          <w:shd w:val="clear" w:color="auto" w:fill="FFFFFF"/>
-        </w:rPr>
-      </w:pPr>
-    </w:p>
-    <w:p>
-      <w:pPr>
-        <w:jc w:val="center"/>
-        <w:rPr>
-          <w:shd w:val="clear" w:color="auto" w:fill="FFFFFF"/>
-        </w:rPr>
-      </w:pPr>
-      <w:r>
-        <w:rPr>
-          <w:noProof/>
-        </w:rPr>
+        <w:lastRenderedPageBreak/>
         <w:drawing>
           <wp:inline distT="0" distB="0" distL="0" distR="0" wp14:anchorId="31F26632" wp14:editId="34626293">
             <wp:extent cx="4415954" cy="3255898"/>
@@ -8825,7 +9596,7 @@
                     <pic:cNvPicPr/>
                   </pic:nvPicPr>
                   <pic:blipFill>
-                    <a:blip r:embed="rId15"/>
+                    <a:blip r:embed="rId17"/>
                     <a:stretch>
                       <a:fillRect/>
                     </a:stretch>
@@ -8856,54 +9627,37 @@
       <w:r>
         <w:t xml:space="preserve">Figure </w:t>
       </w:r>
-      <w:r>
-        <w:fldChar w:fldCharType="begin"/>
-      </w:r>
-      <w:r>
-        <w:instrText xml:space="preserve"> SEQ Figure \* ARABIC </w:instrText>
-      </w:r>
-      <w:r>
-        <w:fldChar w:fldCharType="separate"/>
-      </w:r>
+      <w:fldSimple w:instr=" SEQ Figure \* ARABIC ">
+        <w:r>
+          <w:rPr>
+            <w:noProof/>
+          </w:rPr>
+          <w:t>3</w:t>
+        </w:r>
+      </w:fldSimple>
+      <w:r>
+        <w:t> : Diagramme à bandes – Méthode 3 de pré-traitement</w:t>
+      </w:r>
+    </w:p>
+    <w:p>
+      <w:pPr>
+        <w:jc w:val="center"/>
+        <w:rPr>
+          <w:shd w:val="clear" w:color="auto" w:fill="FFFFFF"/>
+        </w:rPr>
+      </w:pPr>
+    </w:p>
+    <w:p>
+      <w:pPr>
+        <w:jc w:val="center"/>
+        <w:rPr>
+          <w:shd w:val="clear" w:color="auto" w:fill="FFFFFF"/>
+        </w:rPr>
+      </w:pPr>
       <w:r>
         <w:rPr>
           <w:noProof/>
         </w:rPr>
-        <w:t>3</w:t>
-      </w:r>
-      <w:r>
-        <w:fldChar w:fldCharType="end"/>
-      </w:r>
-      <w:r>
-        <w:t xml:space="preserve"> : Diagramme à bandes – Méthode </w:t>
-      </w:r>
-      <w:r>
-        <w:t>3</w:t>
-      </w:r>
-      <w:r>
-        <w:t xml:space="preserve"> de pré-traitement</w:t>
-      </w:r>
-    </w:p>
-    <w:p>
-      <w:pPr>
-        <w:jc w:val="center"/>
-        <w:rPr>
-          <w:shd w:val="clear" w:color="auto" w:fill="FFFFFF"/>
-        </w:rPr>
-      </w:pPr>
-    </w:p>
-    <w:p>
-      <w:pPr>
-        <w:jc w:val="center"/>
-        <w:rPr>
-          <w:shd w:val="clear" w:color="auto" w:fill="FFFFFF"/>
-        </w:rPr>
-      </w:pPr>
-      <w:r>
-        <w:rPr>
-          <w:noProof/>
-        </w:rPr>
-        <w:lastRenderedPageBreak/>
         <w:drawing>
           <wp:inline distT="0" distB="0" distL="0" distR="0" wp14:anchorId="291CE4D9" wp14:editId="1DE19169">
             <wp:extent cx="4337262" cy="3197878"/>
@@ -8920,7 +9674,7 @@
                     <pic:cNvPicPr/>
                   </pic:nvPicPr>
                   <pic:blipFill>
-                    <a:blip r:embed="rId15"/>
+                    <a:blip r:embed="rId17"/>
                     <a:stretch>
                       <a:fillRect/>
                     </a:stretch>
@@ -8959,45 +9713,30 @@
       <w:r>
         <w:t xml:space="preserve">Figure </w:t>
       </w:r>
-      <w:r>
-        <w:fldChar w:fldCharType="begin"/>
-      </w:r>
-      <w:r>
-        <w:instrText xml:space="preserve"> SEQ Figure \* ARABIC </w:instrText>
-      </w:r>
-      <w:r>
-        <w:fldChar w:fldCharType="separate"/>
-      </w:r>
+      <w:fldSimple w:instr=" SEQ Figure \* ARABIC ">
+        <w:r>
+          <w:rPr>
+            <w:noProof/>
+          </w:rPr>
+          <w:t>3</w:t>
+        </w:r>
+      </w:fldSimple>
+      <w:r>
+        <w:t> : Diagramme à bandes – Méthode 4 de pré-traitement</w:t>
+      </w:r>
+    </w:p>
+    <w:p>
+      <w:pPr>
+        <w:jc w:val="center"/>
+        <w:rPr>
+          <w:shd w:val="clear" w:color="auto" w:fill="FFFFFF"/>
+        </w:rPr>
+      </w:pPr>
       <w:r>
         <w:rPr>
           <w:noProof/>
         </w:rPr>
-        <w:t>3</w:t>
-      </w:r>
-      <w:r>
-        <w:fldChar w:fldCharType="end"/>
-      </w:r>
-      <w:r>
-        <w:t xml:space="preserve"> : Diagramme à bandes – Méthode </w:t>
-      </w:r>
-      <w:r>
-        <w:t>4</w:t>
-      </w:r>
-      <w:r>
-        <w:t xml:space="preserve"> de pré-traitement</w:t>
-      </w:r>
-    </w:p>
-    <w:p>
-      <w:pPr>
-        <w:jc w:val="center"/>
-        <w:rPr>
-          <w:shd w:val="clear" w:color="auto" w:fill="FFFFFF"/>
-        </w:rPr>
-      </w:pPr>
-      <w:r>
-        <w:rPr>
-          <w:noProof/>
-        </w:rPr>
+        <w:lastRenderedPageBreak/>
         <w:drawing>
           <wp:inline distT="0" distB="0" distL="0" distR="0" wp14:anchorId="28BC57A9" wp14:editId="2A44F471">
             <wp:extent cx="4359194" cy="3214048"/>
@@ -9014,7 +9753,7 @@
                     <pic:cNvPicPr/>
                   </pic:nvPicPr>
                   <pic:blipFill>
-                    <a:blip r:embed="rId15"/>
+                    <a:blip r:embed="rId17"/>
                     <a:stretch>
                       <a:fillRect/>
                     </a:stretch>
@@ -9045,54 +9784,17 @@
       <w:r>
         <w:t xml:space="preserve">Figure </w:t>
       </w:r>
-      <w:r>
-        <w:fldChar w:fldCharType="begin"/>
-      </w:r>
-      <w:r>
-        <w:instrText xml:space="preserve"> SEQ Figure \* ARABIC </w:instrText>
-      </w:r>
-      <w:r>
-        <w:fldChar w:fldCharType="separate"/>
-      </w:r>
-      <w:r>
-        <w:rPr>
-          <w:noProof/>
-        </w:rPr>
-        <w:t>3</w:t>
-      </w:r>
-      <w:r>
-        <w:fldChar w:fldCharType="end"/>
-      </w:r>
-      <w:r>
-        <w:t xml:space="preserve"> : Diagramme à bandes – Méthode </w:t>
-      </w:r>
-      <w:r>
-        <w:t>5</w:t>
-      </w:r>
-      <w:r>
-        <w:t xml:space="preserve"> de pré-traitement</w:t>
-      </w:r>
-    </w:p>
-    <w:p>
-      <w:pPr>
-        <w:rPr>
-          <w:shd w:val="clear" w:color="auto" w:fill="FFFFFF"/>
-        </w:rPr>
-      </w:pPr>
-    </w:p>
-    <w:p>
-      <w:pPr>
-        <w:rPr>
-          <w:shd w:val="clear" w:color="auto" w:fill="FFFFFF"/>
-        </w:rPr>
-      </w:pPr>
-    </w:p>
-    <w:p>
-      <w:pPr>
-        <w:rPr>
-          <w:shd w:val="clear" w:color="auto" w:fill="FFFFFF"/>
-        </w:rPr>
-      </w:pPr>
+      <w:fldSimple w:instr=" SEQ Figure \* ARABIC ">
+        <w:r>
+          <w:rPr>
+            <w:noProof/>
+          </w:rPr>
+          <w:t>3</w:t>
+        </w:r>
+      </w:fldSimple>
+      <w:r>
+        <w:t> : Diagramme à bandes – Méthode 5 de pré-traitement</w:t>
+      </w:r>
     </w:p>
     <w:p>
       <w:pPr>
@@ -9124,9 +9826,37 @@
         <w:rPr>
           <w:shd w:val="clear" w:color="auto" w:fill="FFFFFF"/>
         </w:rPr>
-        <w:t>En se comparant aux résultats montrés sur le « leaderboard » du site Kaggle de la base de données (</w:t>
-      </w:r>
-      <w:hyperlink r:id="rId16" w:history="1">
+        <w:t>En se comparant aux résultats montrés sur le « </w:t>
+      </w:r>
+      <w:proofErr w:type="spellStart"/>
+      <w:r>
+        <w:rPr>
+          <w:shd w:val="clear" w:color="auto" w:fill="FFFFFF"/>
+        </w:rPr>
+        <w:t>leaderboard</w:t>
+      </w:r>
+      <w:proofErr w:type="spellEnd"/>
+      <w:r>
+        <w:rPr>
+          <w:shd w:val="clear" w:color="auto" w:fill="FFFFFF"/>
+        </w:rPr>
+        <w:t xml:space="preserve"> » du site </w:t>
+      </w:r>
+      <w:proofErr w:type="spellStart"/>
+      <w:r>
+        <w:rPr>
+          <w:shd w:val="clear" w:color="auto" w:fill="FFFFFF"/>
+        </w:rPr>
+        <w:t>Kaggle</w:t>
+      </w:r>
+      <w:proofErr w:type="spellEnd"/>
+      <w:r>
+        <w:rPr>
+          <w:shd w:val="clear" w:color="auto" w:fill="FFFFFF"/>
+        </w:rPr>
+        <w:t xml:space="preserve"> de la base de données (</w:t>
+      </w:r>
+      <w:hyperlink r:id="rId18" w:history="1">
         <w:r>
           <w:rPr>
             <w:rStyle w:val="Lienhypertexte"/>
@@ -9139,7 +9869,21 @@
         <w:rPr>
           <w:shd w:val="clear" w:color="auto" w:fill="FFFFFF"/>
         </w:rPr>
-        <w:t xml:space="preserve">), il est possible de voir que plusieurs personnes ont obtenu des scores de perte multiclasse de 0, ce qui correspond à une justesse de classification de 100 %. Les résultats obtenus durant ce projet se rapprochent ainsi </w:t>
+        <w:t xml:space="preserve">), il est possible de voir que plusieurs personnes ont obtenu des scores de perte </w:t>
+      </w:r>
+      <w:proofErr w:type="spellStart"/>
+      <w:r>
+        <w:rPr>
+          <w:shd w:val="clear" w:color="auto" w:fill="FFFFFF"/>
+        </w:rPr>
+        <w:t>multiclasse</w:t>
+      </w:r>
+      <w:proofErr w:type="spellEnd"/>
+      <w:r>
+        <w:rPr>
+          <w:shd w:val="clear" w:color="auto" w:fill="FFFFFF"/>
+        </w:rPr>
+        <w:t xml:space="preserve"> de 0, ce qui correspond à une justesse de classification de 100 %. Les résultats obtenus durant ce projet se rapprochent ainsi </w:t>
       </w:r>
       <w:r>
         <w:rPr>
@@ -9163,11 +9907,25 @@
         <w:rPr>
           <w:shd w:val="clear" w:color="auto" w:fill="FFFFFF"/>
         </w:rPr>
-        <w:t xml:space="preserve"> par les autres personnes ayant participé à cette compétition de classification sur Kaggle.</w:t>
+        <w:t xml:space="preserve"> par les autres personnes ayant participé à cette compétition de classification sur </w:t>
+      </w:r>
+      <w:proofErr w:type="spellStart"/>
+      <w:r>
+        <w:rPr>
+          <w:shd w:val="clear" w:color="auto" w:fill="FFFFFF"/>
+        </w:rPr>
+        <w:t>Kaggle</w:t>
+      </w:r>
+      <w:proofErr w:type="spellEnd"/>
+      <w:r>
+        <w:rPr>
+          <w:shd w:val="clear" w:color="auto" w:fill="FFFFFF"/>
+        </w:rPr>
+        <w:t>.</w:t>
       </w:r>
     </w:p>
     <w:sectPr>
-      <w:footerReference w:type="default" r:id="rId17"/>
+      <w:footerReference w:type="default" r:id="rId19"/>
       <w:pgSz w:w="12240" w:h="15840"/>
       <w:pgMar w:top="1400" w:right="1660" w:bottom="280" w:left="1680" w:header="720" w:footer="720" w:gutter="0"/>
       <w:pgNumType w:start="1"/>
@@ -9212,6 +9970,7 @@
         <w:docPartUnique/>
       </w:docPartObj>
     </w:sdtPr>
+    <w:sdtEndPr/>
     <w:sdtContent>
       <w:p>
         <w:pPr>

</xml_diff>

<commit_message>
Commentaires ajoutés, clean-up général
</commit_message>
<xml_diff>
--- a/report/IFT712 - Rapport projet de session.docx
+++ b/report/IFT712 - Rapport projet de session.docx
@@ -3456,14 +3456,27 @@
       <w:r>
         <w:t xml:space="preserve">Figure </w:t>
       </w:r>
-      <w:fldSimple w:instr=" SEQ Figure \* ARABIC ">
-        <w:r>
-          <w:rPr>
-            <w:noProof/>
-          </w:rPr>
-          <w:t>1</w:t>
-        </w:r>
-      </w:fldSimple>
+      <w:r>
+        <w:fldChar w:fldCharType="begin"/>
+      </w:r>
+      <w:r>
+        <w:instrText xml:space="preserve"> SEQ Figure \* ARABIC </w:instrText>
+      </w:r>
+      <w:r>
+        <w:fldChar w:fldCharType="separate"/>
+      </w:r>
+      <w:r>
+        <w:rPr>
+          <w:noProof/>
+        </w:rPr>
+        <w:t>1</w:t>
+      </w:r>
+      <w:r>
+        <w:rPr>
+          <w:noProof/>
+        </w:rPr>
+        <w:fldChar w:fldCharType="end"/>
+      </w:r>
       <w:r>
         <w:t xml:space="preserve"> : </w:t>
       </w:r>
@@ -3678,10 +3691,7 @@
               <w:jc w:val="left"/>
             </w:pPr>
             <w:r>
-              <w:t xml:space="preserve">Classe enfant pour la méthode de classification de </w:t>
-            </w:r>
-            <w:r>
-              <w:t>machine à vecteur de support</w:t>
+              <w:t>Classe enfant pour la méthode de classification de machine à vecteur de support</w:t>
             </w:r>
           </w:p>
         </w:tc>
@@ -3716,10 +3726,7 @@
               <w:jc w:val="left"/>
             </w:pPr>
             <w:r>
-              <w:t>Classe enfant pour la méthode de classification de</w:t>
-            </w:r>
-            <w:r>
-              <w:t>s K-plus proches voisins</w:t>
+              <w:t>Classe enfant pour la méthode de classification des K-plus proches voisins</w:t>
             </w:r>
           </w:p>
         </w:tc>
@@ -3754,10 +3761,7 @@
               <w:jc w:val="left"/>
             </w:pPr>
             <w:r>
-              <w:t xml:space="preserve">Classe enfant pour la méthode de classification </w:t>
-            </w:r>
-            <w:r>
-              <w:t>du perceptron multicouche</w:t>
+              <w:t>Classe enfant pour la méthode de classification du perceptron multicouche</w:t>
             </w:r>
           </w:p>
         </w:tc>
@@ -3792,10 +3796,7 @@
               <w:jc w:val="left"/>
             </w:pPr>
             <w:r>
-              <w:t>Classe enfant pour la méthode de classification de</w:t>
-            </w:r>
-            <w:r>
-              <w:t xml:space="preserve"> forêt aléatoire</w:t>
+              <w:t>Classe enfant pour la méthode de classification de forêt aléatoire</w:t>
             </w:r>
           </w:p>
         </w:tc>
@@ -3830,10 +3831,7 @@
               <w:jc w:val="left"/>
             </w:pPr>
             <w:r>
-              <w:t xml:space="preserve">Classe enfant pour la méthode de classification </w:t>
-            </w:r>
-            <w:r>
-              <w:t>naïve bayésienne</w:t>
+              <w:t>Classe enfant pour la méthode de classification naïve bayésienne</w:t>
             </w:r>
           </w:p>
         </w:tc>
@@ -4017,14 +4015,27 @@
       <w:r>
         <w:t xml:space="preserve">Figure </w:t>
       </w:r>
-      <w:fldSimple w:instr=" SEQ Figure \* ARABIC ">
-        <w:r>
-          <w:rPr>
-            <w:noProof/>
-          </w:rPr>
-          <w:t>2</w:t>
-        </w:r>
-      </w:fldSimple>
+      <w:r>
+        <w:fldChar w:fldCharType="begin"/>
+      </w:r>
+      <w:r>
+        <w:instrText xml:space="preserve"> SEQ Figure \* ARABIC </w:instrText>
+      </w:r>
+      <w:r>
+        <w:fldChar w:fldCharType="separate"/>
+      </w:r>
+      <w:r>
+        <w:rPr>
+          <w:noProof/>
+        </w:rPr>
+        <w:t>2</w:t>
+      </w:r>
+      <w:r>
+        <w:rPr>
+          <w:noProof/>
+        </w:rPr>
+        <w:fldChar w:fldCharType="end"/>
+      </w:r>
       <w:r>
         <w:t xml:space="preserve"> : </w:t>
       </w:r>
@@ -4168,14 +4179,27 @@
       <w:r>
         <w:t xml:space="preserve">Figure </w:t>
       </w:r>
-      <w:fldSimple w:instr=" SEQ Figure \* ARABIC ">
-        <w:r>
-          <w:rPr>
-            <w:noProof/>
-          </w:rPr>
-          <w:t>3</w:t>
-        </w:r>
-      </w:fldSimple>
+      <w:r>
+        <w:fldChar w:fldCharType="begin"/>
+      </w:r>
+      <w:r>
+        <w:instrText xml:space="preserve"> SEQ Figure \* ARABIC </w:instrText>
+      </w:r>
+      <w:r>
+        <w:fldChar w:fldCharType="separate"/>
+      </w:r>
+      <w:r>
+        <w:rPr>
+          <w:noProof/>
+        </w:rPr>
+        <w:t>3</w:t>
+      </w:r>
+      <w:r>
+        <w:rPr>
+          <w:noProof/>
+        </w:rPr>
+        <w:fldChar w:fldCharType="end"/>
+      </w:r>
       <w:r>
         <w:t xml:space="preserve"> : </w:t>
       </w:r>
@@ -4834,14 +4858,27 @@
       <w:r>
         <w:t xml:space="preserve">Tableau </w:t>
       </w:r>
-      <w:fldSimple w:instr=" SEQ Tableau \* ARABIC ">
-        <w:r>
-          <w:rPr>
-            <w:noProof/>
-          </w:rPr>
-          <w:t>1</w:t>
-        </w:r>
-      </w:fldSimple>
+      <w:r>
+        <w:fldChar w:fldCharType="begin"/>
+      </w:r>
+      <w:r>
+        <w:instrText xml:space="preserve"> SEQ Tableau \* ARABIC </w:instrText>
+      </w:r>
+      <w:r>
+        <w:fldChar w:fldCharType="separate"/>
+      </w:r>
+      <w:r>
+        <w:rPr>
+          <w:noProof/>
+        </w:rPr>
+        <w:t>1</w:t>
+      </w:r>
+      <w:r>
+        <w:rPr>
+          <w:noProof/>
+        </w:rPr>
+        <w:fldChar w:fldCharType="end"/>
+      </w:r>
       <w:r>
         <w:t> : Colonnes dans les fichiers de la base de données</w:t>
       </w:r>
@@ -5262,7 +5299,53 @@
         <w:rPr>
           <w:shd w:val="clear" w:color="auto" w:fill="FFFFFF"/>
         </w:rPr>
-        <w:t xml:space="preserve"> La figure ci-dessous montre le comportement de la méthode « </w:t>
+        <w:t xml:space="preserve"> </w:t>
+      </w:r>
+      <w:r>
+        <w:rPr>
+          <w:shd w:val="clear" w:color="auto" w:fill="FFFFFF"/>
+        </w:rPr>
+        <w:t xml:space="preserve">Les données sont mélangées aléatoirement une fois avant d’être séparées en spécifiant le paramètre « </w:t>
+      </w:r>
+      <w:proofErr w:type="spellStart"/>
+      <w:r>
+        <w:rPr>
+          <w:i/>
+          <w:iCs/>
+          <w:shd w:val="clear" w:color="auto" w:fill="FFFFFF"/>
+        </w:rPr>
+        <w:t>shuffle</w:t>
+      </w:r>
+      <w:proofErr w:type="spellEnd"/>
+      <w:r>
+        <w:rPr>
+          <w:i/>
+          <w:iCs/>
+          <w:shd w:val="clear" w:color="auto" w:fill="FFFFFF"/>
+        </w:rPr>
+        <w:t>=</w:t>
+      </w:r>
+      <w:proofErr w:type="spellStart"/>
+      <w:r>
+        <w:rPr>
+          <w:i/>
+          <w:iCs/>
+          <w:shd w:val="clear" w:color="auto" w:fill="FFFFFF"/>
+        </w:rPr>
+        <w:t>True</w:t>
+      </w:r>
+      <w:proofErr w:type="spellEnd"/>
+      <w:r>
+        <w:rPr>
+          <w:shd w:val="clear" w:color="auto" w:fill="FFFFFF"/>
+        </w:rPr>
+        <w:t xml:space="preserve"> ». </w:t>
+      </w:r>
+      <w:r>
+        <w:rPr>
+          <w:shd w:val="clear" w:color="auto" w:fill="FFFFFF"/>
+        </w:rPr>
+        <w:t>La figure ci-dessous montre le comportement de la méthode « </w:t>
       </w:r>
       <w:proofErr w:type="spellStart"/>
       <w:r>
@@ -5350,14 +5433,27 @@
       <w:r>
         <w:t xml:space="preserve">Figure </w:t>
       </w:r>
-      <w:fldSimple w:instr=" SEQ Figure \* ARABIC ">
-        <w:r>
-          <w:rPr>
-            <w:noProof/>
-          </w:rPr>
-          <w:t>4</w:t>
-        </w:r>
-      </w:fldSimple>
+      <w:r>
+        <w:fldChar w:fldCharType="begin"/>
+      </w:r>
+      <w:r>
+        <w:instrText xml:space="preserve"> SEQ Figure \* ARABIC </w:instrText>
+      </w:r>
+      <w:r>
+        <w:fldChar w:fldCharType="separate"/>
+      </w:r>
+      <w:r>
+        <w:rPr>
+          <w:noProof/>
+        </w:rPr>
+        <w:t>4</w:t>
+      </w:r>
+      <w:r>
+        <w:rPr>
+          <w:noProof/>
+        </w:rPr>
+        <w:fldChar w:fldCharType="end"/>
+      </w:r>
       <w:r>
         <w:t xml:space="preserve"> : </w:t>
       </w:r>
@@ -5536,6 +5632,7 @@
         <w:rPr>
           <w:noProof/>
         </w:rPr>
+        <w:lastRenderedPageBreak/>
         <w:drawing>
           <wp:inline distT="0" distB="0" distL="0" distR="0" wp14:anchorId="54EEDA25" wp14:editId="6F0F4C69">
             <wp:extent cx="3516343" cy="2054888"/>
@@ -5581,14 +5678,27 @@
       <w:r>
         <w:t xml:space="preserve">Figure </w:t>
       </w:r>
-      <w:fldSimple w:instr=" SEQ Figure \* ARABIC ">
-        <w:r>
-          <w:rPr>
-            <w:noProof/>
-          </w:rPr>
-          <w:t>5</w:t>
-        </w:r>
-      </w:fldSimple>
+      <w:r>
+        <w:fldChar w:fldCharType="begin"/>
+      </w:r>
+      <w:r>
+        <w:instrText xml:space="preserve"> SEQ Figure \* ARABIC </w:instrText>
+      </w:r>
+      <w:r>
+        <w:fldChar w:fldCharType="separate"/>
+      </w:r>
+      <w:r>
+        <w:rPr>
+          <w:noProof/>
+        </w:rPr>
+        <w:t>5</w:t>
+      </w:r>
+      <w:r>
+        <w:rPr>
+          <w:noProof/>
+        </w:rPr>
+        <w:fldChar w:fldCharType="end"/>
+      </w:r>
       <w:r>
         <w:t> : Valeurs dans les données d’entrée pour chaque caractéristique (« </w:t>
       </w:r>
@@ -5604,7 +5714,6 @@
     </w:p>
     <w:p>
       <w:r>
-        <w:lastRenderedPageBreak/>
         <w:t>En appliquant une normalisation sur les données d’entrée, il est ainsi attendu que l’information contenue dans les caractéristiques « </w:t>
       </w:r>
       <w:proofErr w:type="spellStart"/>
@@ -5950,6 +6059,7 @@
         <w:rPr>
           <w:shd w:val="clear" w:color="auto" w:fill="FFFFFF"/>
         </w:rPr>
+        <w:lastRenderedPageBreak/>
         <w:t>4.2.</w:t>
       </w:r>
       <w:r>
@@ -6583,14 +6693,27 @@
       <w:r>
         <w:t xml:space="preserve">Tableau </w:t>
       </w:r>
-      <w:fldSimple w:instr=" SEQ Tableau \* ARABIC ">
-        <w:r>
-          <w:rPr>
-            <w:noProof/>
-          </w:rPr>
-          <w:t>2</w:t>
-        </w:r>
-      </w:fldSimple>
+      <w:r>
+        <w:fldChar w:fldCharType="begin"/>
+      </w:r>
+      <w:r>
+        <w:instrText xml:space="preserve"> SEQ Tableau \* ARABIC </w:instrText>
+      </w:r>
+      <w:r>
+        <w:fldChar w:fldCharType="separate"/>
+      </w:r>
+      <w:r>
+        <w:rPr>
+          <w:noProof/>
+        </w:rPr>
+        <w:t>2</w:t>
+      </w:r>
+      <w:r>
+        <w:rPr>
+          <w:noProof/>
+        </w:rPr>
+        <w:fldChar w:fldCharType="end"/>
+      </w:r>
       <w:r>
         <w:t> : Espèces des dix premières données du fichier « train.csv »</w:t>
       </w:r>
@@ -6606,7 +6729,6 @@
         <w:rPr>
           <w:shd w:val="clear" w:color="auto" w:fill="FFFFFF"/>
         </w:rPr>
-        <w:lastRenderedPageBreak/>
         <w:t>La première partie de l’espèce correspond à son nom de genre (« </w:t>
       </w:r>
       <w:proofErr w:type="spellStart"/>
@@ -6896,6 +7018,7 @@
         <w:rPr>
           <w:noProof/>
         </w:rPr>
+        <w:lastRenderedPageBreak/>
         <w:drawing>
           <wp:inline distT="0" distB="0" distL="0" distR="0" wp14:anchorId="28EA94C0" wp14:editId="26C40CF3">
             <wp:extent cx="4218598" cy="2145323"/>
@@ -6944,14 +7067,27 @@
       <w:r>
         <w:t xml:space="preserve">Figure </w:t>
       </w:r>
-      <w:fldSimple w:instr=" SEQ Figure \* ARABIC ">
-        <w:r>
-          <w:rPr>
-            <w:noProof/>
-          </w:rPr>
-          <w:t>6</w:t>
-        </w:r>
-      </w:fldSimple>
+      <w:r>
+        <w:fldChar w:fldCharType="begin"/>
+      </w:r>
+      <w:r>
+        <w:instrText xml:space="preserve"> SEQ Figure \* ARABIC </w:instrText>
+      </w:r>
+      <w:r>
+        <w:fldChar w:fldCharType="separate"/>
+      </w:r>
+      <w:r>
+        <w:rPr>
+          <w:noProof/>
+        </w:rPr>
+        <w:t>6</w:t>
+      </w:r>
+      <w:r>
+        <w:rPr>
+          <w:noProof/>
+        </w:rPr>
+        <w:fldChar w:fldCharType="end"/>
+      </w:r>
       <w:r>
         <w:t> : Résultat 2D de l’algorithme t-SNE sur les données d’entrée</w:t>
       </w:r>
@@ -7092,7 +7228,6 @@
         <w:rPr>
           <w:noProof/>
         </w:rPr>
-        <w:lastRenderedPageBreak/>
         <w:drawing>
           <wp:inline distT="0" distB="0" distL="0" distR="0" wp14:anchorId="2D5453B9" wp14:editId="061D2BB0">
             <wp:extent cx="4280598" cy="2160018"/>
@@ -7141,14 +7276,27 @@
       <w:r>
         <w:t xml:space="preserve">Figure </w:t>
       </w:r>
-      <w:fldSimple w:instr=" SEQ Figure \* ARABIC ">
-        <w:r>
-          <w:rPr>
-            <w:noProof/>
-          </w:rPr>
-          <w:t>7</w:t>
-        </w:r>
-      </w:fldSimple>
+      <w:r>
+        <w:fldChar w:fldCharType="begin"/>
+      </w:r>
+      <w:r>
+        <w:instrText xml:space="preserve"> SEQ Figure \* ARABIC </w:instrText>
+      </w:r>
+      <w:r>
+        <w:fldChar w:fldCharType="separate"/>
+      </w:r>
+      <w:r>
+        <w:rPr>
+          <w:noProof/>
+        </w:rPr>
+        <w:t>7</w:t>
+      </w:r>
+      <w:r>
+        <w:rPr>
+          <w:noProof/>
+        </w:rPr>
+        <w:fldChar w:fldCharType="end"/>
+      </w:r>
       <w:r>
         <w:t> : Résultat 2D de l’algorithme t-SNE sur les données d’entrée (</w:t>
       </w:r>
@@ -7645,6 +7793,7 @@
               <w:rPr>
                 <w:shd w:val="clear" w:color="auto" w:fill="FFFFFF"/>
               </w:rPr>
+              <w:lastRenderedPageBreak/>
               <w:t>Naïve bayésienne</w:t>
             </w:r>
           </w:p>
@@ -7703,14 +7852,27 @@
       <w:r>
         <w:t xml:space="preserve">Tableau </w:t>
       </w:r>
-      <w:fldSimple w:instr=" SEQ Tableau \* ARABIC ">
-        <w:r>
-          <w:rPr>
-            <w:noProof/>
-          </w:rPr>
-          <w:t>3</w:t>
-        </w:r>
-      </w:fldSimple>
+      <w:r>
+        <w:fldChar w:fldCharType="begin"/>
+      </w:r>
+      <w:r>
+        <w:instrText xml:space="preserve"> SEQ Tableau \* ARABIC </w:instrText>
+      </w:r>
+      <w:r>
+        <w:fldChar w:fldCharType="separate"/>
+      </w:r>
+      <w:r>
+        <w:rPr>
+          <w:noProof/>
+        </w:rPr>
+        <w:t>3</w:t>
+      </w:r>
+      <w:r>
+        <w:rPr>
+          <w:noProof/>
+        </w:rPr>
+        <w:fldChar w:fldCharType="end"/>
+      </w:r>
       <w:r>
         <w:t> : Méthodes de classification choisies</w:t>
       </w:r>
@@ -7956,7 +8118,6 @@
                 <w:bCs/>
                 <w:shd w:val="clear" w:color="auto" w:fill="FFFFFF"/>
               </w:rPr>
-              <w:lastRenderedPageBreak/>
               <w:t>Méthode</w:t>
             </w:r>
           </w:p>
@@ -9258,14 +9419,27 @@
       <w:r>
         <w:t xml:space="preserve">Tableau </w:t>
       </w:r>
-      <w:fldSimple w:instr=" SEQ Tableau \* ARABIC ">
-        <w:r>
-          <w:rPr>
-            <w:noProof/>
-          </w:rPr>
-          <w:t>4</w:t>
-        </w:r>
-      </w:fldSimple>
+      <w:r>
+        <w:fldChar w:fldCharType="begin"/>
+      </w:r>
+      <w:r>
+        <w:instrText xml:space="preserve"> SEQ Tableau \* ARABIC </w:instrText>
+      </w:r>
+      <w:r>
+        <w:fldChar w:fldCharType="separate"/>
+      </w:r>
+      <w:r>
+        <w:rPr>
+          <w:noProof/>
+        </w:rPr>
+        <w:t>4</w:t>
+      </w:r>
+      <w:r>
+        <w:rPr>
+          <w:noProof/>
+        </w:rPr>
+        <w:fldChar w:fldCharType="end"/>
+      </w:r>
       <w:r>
         <w:t> : Liste des hyper-paramètres testés</w:t>
       </w:r>
@@ -11076,14 +11250,27 @@
       <w:r>
         <w:t xml:space="preserve">Tableau </w:t>
       </w:r>
-      <w:fldSimple w:instr=" SEQ Tableau \* ARABIC ">
-        <w:r>
-          <w:rPr>
-            <w:noProof/>
-          </w:rPr>
-          <w:t>5</w:t>
-        </w:r>
-      </w:fldSimple>
+      <w:r>
+        <w:fldChar w:fldCharType="begin"/>
+      </w:r>
+      <w:r>
+        <w:instrText xml:space="preserve"> SEQ Tableau \* ARABIC </w:instrText>
+      </w:r>
+      <w:r>
+        <w:fldChar w:fldCharType="separate"/>
+      </w:r>
+      <w:r>
+        <w:rPr>
+          <w:noProof/>
+        </w:rPr>
+        <w:t>5</w:t>
+      </w:r>
+      <w:r>
+        <w:rPr>
+          <w:noProof/>
+        </w:rPr>
+        <w:fldChar w:fldCharType="end"/>
+      </w:r>
       <w:r>
         <w:t> : Justesse moyenne d’entraînement</w:t>
       </w:r>
@@ -12851,14 +13038,27 @@
       <w:r>
         <w:t xml:space="preserve">Tableau </w:t>
       </w:r>
-      <w:fldSimple w:instr=" SEQ Tableau \* ARABIC ">
-        <w:r>
-          <w:rPr>
-            <w:noProof/>
-          </w:rPr>
-          <w:t>6</w:t>
-        </w:r>
-      </w:fldSimple>
+      <w:r>
+        <w:fldChar w:fldCharType="begin"/>
+      </w:r>
+      <w:r>
+        <w:instrText xml:space="preserve"> SEQ Tableau \* ARABIC </w:instrText>
+      </w:r>
+      <w:r>
+        <w:fldChar w:fldCharType="separate"/>
+      </w:r>
+      <w:r>
+        <w:rPr>
+          <w:noProof/>
+        </w:rPr>
+        <w:t>6</w:t>
+      </w:r>
+      <w:r>
+        <w:rPr>
+          <w:noProof/>
+        </w:rPr>
+        <w:fldChar w:fldCharType="end"/>
+      </w:r>
       <w:r>
         <w:t> : Justesse moyenne de test</w:t>
       </w:r>
@@ -12874,79 +13074,79 @@
         <w:rPr>
           <w:shd w:val="clear" w:color="auto" w:fill="FFFFFF"/>
         </w:rPr>
+        <w:t>Le tableau de justesse moyenne d’entraînement ci-dessus montre que la méthode de pré-traitement la plus performan</w:t>
+      </w:r>
+      <w:r>
+        <w:rPr>
+          <w:shd w:val="clear" w:color="auto" w:fill="FFFFFF"/>
+        </w:rPr>
+        <w:t>t</w:t>
+      </w:r>
+      <w:r>
+        <w:rPr>
+          <w:shd w:val="clear" w:color="auto" w:fill="FFFFFF"/>
+        </w:rPr>
+        <w:t xml:space="preserve">e est la méthode 3, soit la normalisation min-max, avec une justesse moyenne de 99,93 % avec l’ensemble des méthodes de classification. </w:t>
+      </w:r>
+      <w:r>
+        <w:rPr>
+          <w:shd w:val="clear" w:color="auto" w:fill="FFFFFF"/>
+        </w:rPr>
+        <w:t>Les méthodes de classification ayant la justesse moyenne d’entraînement la plus élevée selon toutes les méthodes de pré-traitement sont les K-Plus proches voisins, le perceptron multicouche et la forêt aléatoire avec une justesse moyenne de 100 %. La métrique de justesse d’entraînement est intéressante à calculer, mais puisque plusieurs méthodes de classifications ont un résultat de 100 %, elle n’est pas judicieuse à utiliser pour identifier la méthode la plus performante.  Ainsi, la métrique de justesse de test nous permettra d’identifier la méthode la plus performante.</w:t>
+      </w:r>
+    </w:p>
+    <w:p>
+      <w:pPr>
+        <w:rPr>
+          <w:shd w:val="clear" w:color="auto" w:fill="FFFFFF"/>
+        </w:rPr>
+      </w:pPr>
+    </w:p>
+    <w:p>
+      <w:pPr>
+        <w:rPr>
+          <w:shd w:val="clear" w:color="auto" w:fill="FFFFFF"/>
+        </w:rPr>
+      </w:pPr>
+      <w:r>
+        <w:rPr>
+          <w:shd w:val="clear" w:color="auto" w:fill="FFFFFF"/>
+        </w:rPr>
+        <w:t xml:space="preserve">Le tableau de justesse moyenne de test ci-dessus montre que la technique de pré-traitement la plus performante est la méthode 3, soit la normalisation min-max, avec une justesse moyenne de 97,29 % avec l’ensemble des méthodes de classification. La méthode de classification ayant la justesse moyenne de test la plus élevée selon toutes les méthodes de pré-traitement est celle des K-Plus proches voisins avec une justesse moyenne de 97,45 %. </w:t>
+      </w:r>
+      <w:proofErr w:type="gramStart"/>
+      <w:r>
+        <w:rPr>
+          <w:shd w:val="clear" w:color="auto" w:fill="FFFFFF"/>
+        </w:rPr>
+        <w:t>Par contre</w:t>
+      </w:r>
+      <w:proofErr w:type="gramEnd"/>
+      <w:r>
+        <w:rPr>
+          <w:shd w:val="clear" w:color="auto" w:fill="FFFFFF"/>
+        </w:rPr>
+        <w:t>, la combinaison d’une méthode de pré-traitement avec une méthode de classification la plus performante est la combinaison de la méthode 3, soit la normalisation min-max, combinée avec la méthode de classification de machine à vecteur de support avec une justesse de 98,89 %.</w:t>
+      </w:r>
+    </w:p>
+    <w:p>
+      <w:pPr>
+        <w:rPr>
+          <w:shd w:val="clear" w:color="auto" w:fill="FFFFFF"/>
+        </w:rPr>
+      </w:pPr>
+    </w:p>
+    <w:p>
+      <w:pPr>
+        <w:rPr>
+          <w:shd w:val="clear" w:color="auto" w:fill="FFFFFF"/>
+        </w:rPr>
+      </w:pPr>
+      <w:r>
+        <w:rPr>
+          <w:shd w:val="clear" w:color="auto" w:fill="FFFFFF"/>
+        </w:rPr>
         <w:lastRenderedPageBreak/>
-        <w:t>Le tableau de justesse moyenne d’entraînement ci-dessus montre que la méthode de pré-traitement la plus performan</w:t>
-      </w:r>
-      <w:r>
-        <w:rPr>
-          <w:shd w:val="clear" w:color="auto" w:fill="FFFFFF"/>
-        </w:rPr>
-        <w:t>t</w:t>
-      </w:r>
-      <w:r>
-        <w:rPr>
-          <w:shd w:val="clear" w:color="auto" w:fill="FFFFFF"/>
-        </w:rPr>
-        <w:t xml:space="preserve">e est la méthode 3, soit la normalisation min-max, avec une justesse moyenne de 99,93 % avec l’ensemble des méthodes de classification. </w:t>
-      </w:r>
-      <w:r>
-        <w:rPr>
-          <w:shd w:val="clear" w:color="auto" w:fill="FFFFFF"/>
-        </w:rPr>
-        <w:t>Les méthodes de classification ayant la justesse moyenne d’entraînement la plus élevée selon toutes les méthodes de pré-traitement sont les K-Plus proches voisins, le perceptron multicouche et la forêt aléatoire avec une justesse moyenne de 100 %. La métrique de justesse d’entraînement est intéressante à calculer, mais puisque plusieurs méthodes de classifications ont un résultat de 100 %, elle n’est pas judicieuse à utiliser pour identifier la méthode la plus performante.  Ainsi, la métrique de justesse de test nous permettra d’identifier la méthode la plus performante.</w:t>
-      </w:r>
-    </w:p>
-    <w:p>
-      <w:pPr>
-        <w:rPr>
-          <w:shd w:val="clear" w:color="auto" w:fill="FFFFFF"/>
-        </w:rPr>
-      </w:pPr>
-    </w:p>
-    <w:p>
-      <w:pPr>
-        <w:rPr>
-          <w:shd w:val="clear" w:color="auto" w:fill="FFFFFF"/>
-        </w:rPr>
-      </w:pPr>
-      <w:r>
-        <w:rPr>
-          <w:shd w:val="clear" w:color="auto" w:fill="FFFFFF"/>
-        </w:rPr>
-        <w:t xml:space="preserve">Le tableau de justesse moyenne de test ci-dessus montre que la technique de pré-traitement la plus performante est la méthode 3, soit la normalisation min-max, avec une justesse moyenne de 97,29 % avec l’ensemble des méthodes de classification. La méthode de classification ayant la justesse moyenne de test la plus élevée selon toutes les méthodes de pré-traitement est celle des K-Plus proches voisins avec une justesse moyenne de 97,45 %. </w:t>
-      </w:r>
-      <w:proofErr w:type="gramStart"/>
-      <w:r>
-        <w:rPr>
-          <w:shd w:val="clear" w:color="auto" w:fill="FFFFFF"/>
-        </w:rPr>
-        <w:t>Par contre</w:t>
-      </w:r>
-      <w:proofErr w:type="gramEnd"/>
-      <w:r>
-        <w:rPr>
-          <w:shd w:val="clear" w:color="auto" w:fill="FFFFFF"/>
-        </w:rPr>
-        <w:t>, la combinaison d’une méthode de pré-traitement avec une méthode de classification la plus performante est la combinaison de la méthode 3, soit la normalisation min-max, combinée avec la méthode de classification de machine à vecteur de support avec une justesse de 98,89 %.</w:t>
-      </w:r>
-    </w:p>
-    <w:p>
-      <w:pPr>
-        <w:rPr>
-          <w:shd w:val="clear" w:color="auto" w:fill="FFFFFF"/>
-        </w:rPr>
-      </w:pPr>
-    </w:p>
-    <w:p>
-      <w:pPr>
-        <w:rPr>
-          <w:shd w:val="clear" w:color="auto" w:fill="FFFFFF"/>
-        </w:rPr>
-      </w:pPr>
-      <w:r>
-        <w:rPr>
-          <w:shd w:val="clear" w:color="auto" w:fill="FFFFFF"/>
-        </w:rPr>
         <w:t>Basé sur les justesses moyennes de test pour chaque méthode de pré-traitement, la méthode la moins performante est la 4, suivie par la 5, 1, 2 et 3 étant la plus performante.</w:t>
       </w:r>
     </w:p>
@@ -13135,7 +13335,6 @@
         <w:rPr>
           <w:noProof/>
         </w:rPr>
-        <w:lastRenderedPageBreak/>
         <w:drawing>
           <wp:inline distT="0" distB="0" distL="0" distR="0" wp14:anchorId="410BE379" wp14:editId="04221A4B">
             <wp:extent cx="3140110" cy="2361433"/>
@@ -13184,14 +13383,27 @@
       <w:r>
         <w:t xml:space="preserve">Figure </w:t>
       </w:r>
-      <w:fldSimple w:instr=" SEQ Figure \* ARABIC ">
-        <w:r>
-          <w:rPr>
-            <w:noProof/>
-          </w:rPr>
-          <w:t>8</w:t>
-        </w:r>
-      </w:fldSimple>
+      <w:r>
+        <w:fldChar w:fldCharType="begin"/>
+      </w:r>
+      <w:r>
+        <w:instrText xml:space="preserve"> SEQ Figure \* ARABIC </w:instrText>
+      </w:r>
+      <w:r>
+        <w:fldChar w:fldCharType="separate"/>
+      </w:r>
+      <w:r>
+        <w:rPr>
+          <w:noProof/>
+        </w:rPr>
+        <w:t>8</w:t>
+      </w:r>
+      <w:r>
+        <w:rPr>
+          <w:noProof/>
+        </w:rPr>
+        <w:fldChar w:fldCharType="end"/>
+      </w:r>
       <w:r>
         <w:t> : Diagramme à bandes – Méthode 1 de pré-traitement</w:t>
       </w:r>
@@ -13216,6 +13428,7 @@
         <w:rPr>
           <w:noProof/>
         </w:rPr>
+        <w:lastRenderedPageBreak/>
         <w:drawing>
           <wp:inline distT="0" distB="0" distL="0" distR="0" wp14:anchorId="5FE48C5A" wp14:editId="76455BE0">
             <wp:extent cx="3074796" cy="2270858"/>
@@ -13264,14 +13477,27 @@
       <w:r>
         <w:t xml:space="preserve">Figure </w:t>
       </w:r>
-      <w:fldSimple w:instr=" SEQ Figure \* ARABIC ">
-        <w:r>
-          <w:rPr>
-            <w:noProof/>
-          </w:rPr>
-          <w:t>9</w:t>
-        </w:r>
-      </w:fldSimple>
+      <w:r>
+        <w:fldChar w:fldCharType="begin"/>
+      </w:r>
+      <w:r>
+        <w:instrText xml:space="preserve"> SEQ Figure \* ARABIC </w:instrText>
+      </w:r>
+      <w:r>
+        <w:fldChar w:fldCharType="separate"/>
+      </w:r>
+      <w:r>
+        <w:rPr>
+          <w:noProof/>
+        </w:rPr>
+        <w:t>9</w:t>
+      </w:r>
+      <w:r>
+        <w:rPr>
+          <w:noProof/>
+        </w:rPr>
+        <w:fldChar w:fldCharType="end"/>
+      </w:r>
       <w:r>
         <w:t> : Diagramme à bandes – Méthode 2 de pré-traitement</w:t>
       </w:r>
@@ -13344,14 +13570,27 @@
       <w:r>
         <w:t xml:space="preserve">Figure </w:t>
       </w:r>
-      <w:fldSimple w:instr=" SEQ Figure \* ARABIC ">
-        <w:r>
-          <w:rPr>
-            <w:noProof/>
-          </w:rPr>
-          <w:t>10</w:t>
-        </w:r>
-      </w:fldSimple>
+      <w:r>
+        <w:fldChar w:fldCharType="begin"/>
+      </w:r>
+      <w:r>
+        <w:instrText xml:space="preserve"> SEQ Figure \* ARABIC </w:instrText>
+      </w:r>
+      <w:r>
+        <w:fldChar w:fldCharType="separate"/>
+      </w:r>
+      <w:r>
+        <w:rPr>
+          <w:noProof/>
+        </w:rPr>
+        <w:t>10</w:t>
+      </w:r>
+      <w:r>
+        <w:rPr>
+          <w:noProof/>
+        </w:rPr>
+        <w:fldChar w:fldCharType="end"/>
+      </w:r>
       <w:r>
         <w:t> : Diagramme à bandes – Méthode 3 de pré-traitement</w:t>
       </w:r>
@@ -13424,14 +13663,27 @@
       <w:r>
         <w:t xml:space="preserve">Figure </w:t>
       </w:r>
-      <w:fldSimple w:instr=" SEQ Figure \* ARABIC ">
-        <w:r>
-          <w:rPr>
-            <w:noProof/>
-          </w:rPr>
-          <w:t>11</w:t>
-        </w:r>
-      </w:fldSimple>
+      <w:r>
+        <w:fldChar w:fldCharType="begin"/>
+      </w:r>
+      <w:r>
+        <w:instrText xml:space="preserve"> SEQ Figure \* ARABIC </w:instrText>
+      </w:r>
+      <w:r>
+        <w:fldChar w:fldCharType="separate"/>
+      </w:r>
+      <w:r>
+        <w:rPr>
+          <w:noProof/>
+        </w:rPr>
+        <w:t>11</w:t>
+      </w:r>
+      <w:r>
+        <w:rPr>
+          <w:noProof/>
+        </w:rPr>
+        <w:fldChar w:fldCharType="end"/>
+      </w:r>
       <w:r>
         <w:t> : Diagramme à bandes – Méthode 4 de pré-traitement</w:t>
       </w:r>
@@ -13448,6 +13700,7 @@
         <w:rPr>
           <w:noProof/>
         </w:rPr>
+        <w:lastRenderedPageBreak/>
         <w:drawing>
           <wp:inline distT="0" distB="0" distL="0" distR="0" wp14:anchorId="05A1968D" wp14:editId="7938AD0E">
             <wp:extent cx="2869931" cy="2120202"/>
@@ -13496,14 +13749,27 @@
       <w:r>
         <w:t xml:space="preserve">Figure </w:t>
       </w:r>
-      <w:fldSimple w:instr=" SEQ Figure \* ARABIC ">
-        <w:r>
-          <w:rPr>
-            <w:noProof/>
-          </w:rPr>
-          <w:t>12</w:t>
-        </w:r>
-      </w:fldSimple>
+      <w:r>
+        <w:fldChar w:fldCharType="begin"/>
+      </w:r>
+      <w:r>
+        <w:instrText xml:space="preserve"> SEQ Figure \* ARABIC </w:instrText>
+      </w:r>
+      <w:r>
+        <w:fldChar w:fldCharType="separate"/>
+      </w:r>
+      <w:r>
+        <w:rPr>
+          <w:noProof/>
+        </w:rPr>
+        <w:t>12</w:t>
+      </w:r>
+      <w:r>
+        <w:rPr>
+          <w:noProof/>
+        </w:rPr>
+        <w:fldChar w:fldCharType="end"/>
+      </w:r>
       <w:r>
         <w:t> : Diagramme à bandes – Méthode 5 de pré-traitement</w:t>
       </w:r>
@@ -13555,6 +13821,7 @@
         <w:docPartUnique/>
       </w:docPartObj>
     </w:sdtPr>
+    <w:sdtEndPr/>
     <w:sdtContent>
       <w:p>
         <w:pPr>

</xml_diff>